<commit_message>
Membenarkan sedikit(lupa apaan) + ngubah spasi pada daftar pustaka
</commit_message>
<xml_diff>
--- a/laporan kp volyando.docx
+++ b/laporan kp volyando.docx
@@ -65,8 +65,7 @@
     </w:p>
     <w:p>
       <w:pPr>
-        <w:pStyle w:val="LO-normal"/>
-        <w:jc w:val="center"/>
+        <w:pStyle w:val="Heading1"/>
         <w:sectPr>
           <w:footerReference w:type="even" r:id="rId10"/>
           <w:footerReference w:type="default" r:id="rId11"/>
@@ -82,16 +81,13 @@
       </w:pPr>
       <w:bookmarkStart w:id="2" w:name="__RefHeading___Toc3334_4003305814"/>
       <w:bookmarkStart w:id="3" w:name="_heading=h.gb5onmda4wme"/>
+      <w:bookmarkStart w:id="4" w:name="_Toc29803631"/>
       <w:bookmarkEnd w:id="2"/>
       <w:bookmarkEnd w:id="3"/>
       <w:r>
-        <w:rPr>
-          <w:rFonts w:ascii="Times New Roman" w:hAnsi="Times New Roman"/>
-          <w:b/>
-          <w:bCs/>
-        </w:rPr>
         <w:t>UNIVERSITAS INDONESIA</w:t>
       </w:r>
+      <w:bookmarkEnd w:id="4"/>
     </w:p>
     <w:p>
       <w:pPr>
@@ -103,8 +99,8 @@
           <w:b/>
         </w:rPr>
       </w:pPr>
-      <w:bookmarkStart w:id="4" w:name="_heading=h.w0lwsaef8u46"/>
-      <w:bookmarkEnd w:id="4"/>
+      <w:bookmarkStart w:id="5" w:name="_heading=h.w0lwsaef8u46"/>
+      <w:bookmarkEnd w:id="5"/>
     </w:p>
     <w:p>
       <w:pPr>
@@ -112,8 +108,8 @@
         <w:spacing w:line="240" w:lineRule="auto"/>
         <w:jc w:val="center"/>
       </w:pPr>
-      <w:bookmarkStart w:id="5" w:name="_heading=h.n7urtujkbqo"/>
-      <w:bookmarkEnd w:id="5"/>
+      <w:bookmarkStart w:id="6" w:name="_heading=h.n7urtujkbqo"/>
+      <w:bookmarkEnd w:id="6"/>
       <w:r>
         <w:rPr>
           <w:rFonts w:ascii="Times New Roman" w:hAnsi="Times New Roman"/>
@@ -186,8 +182,8 @@
           <w:i/>
         </w:rPr>
       </w:pPr>
-      <w:bookmarkStart w:id="6" w:name="_heading=h.dr09eaq0e1dh"/>
-      <w:bookmarkEnd w:id="6"/>
+      <w:bookmarkStart w:id="7" w:name="_heading=h.dr09eaq0e1dh"/>
+      <w:bookmarkEnd w:id="7"/>
     </w:p>
     <w:p>
       <w:pPr>
@@ -200,8 +196,8 @@
           <w:i/>
         </w:rPr>
       </w:pPr>
-      <w:bookmarkStart w:id="7" w:name="_heading=h.tquh6iotpqt7"/>
-      <w:bookmarkEnd w:id="7"/>
+      <w:bookmarkStart w:id="8" w:name="_heading=h.tquh6iotpqt7"/>
+      <w:bookmarkEnd w:id="8"/>
     </w:p>
     <w:p>
       <w:pPr>
@@ -214,8 +210,8 @@
           <w:i/>
         </w:rPr>
       </w:pPr>
-      <w:bookmarkStart w:id="8" w:name="_heading=h.f84cq7nr4e15"/>
-      <w:bookmarkEnd w:id="8"/>
+      <w:bookmarkStart w:id="9" w:name="_heading=h.f84cq7nr4e15"/>
+      <w:bookmarkEnd w:id="9"/>
     </w:p>
     <w:p>
       <w:pPr>
@@ -228,8 +224,8 @@
           <w:i/>
         </w:rPr>
       </w:pPr>
-      <w:bookmarkStart w:id="9" w:name="_heading=h.ljtf9xjnju3o"/>
-      <w:bookmarkEnd w:id="9"/>
+      <w:bookmarkStart w:id="10" w:name="_heading=h.ljtf9xjnju3o"/>
+      <w:bookmarkEnd w:id="10"/>
     </w:p>
     <w:p>
       <w:pPr>
@@ -237,8 +233,8 @@
         <w:spacing w:line="240" w:lineRule="auto"/>
         <w:jc w:val="center"/>
       </w:pPr>
-      <w:bookmarkStart w:id="10" w:name="_heading=h.vht7s3x2iskn"/>
-      <w:bookmarkEnd w:id="10"/>
+      <w:bookmarkStart w:id="11" w:name="_heading=h.vht7s3x2iskn"/>
+      <w:bookmarkEnd w:id="11"/>
       <w:r>
         <w:rPr>
           <w:rFonts w:ascii="Times New Roman" w:hAnsi="Times New Roman"/>
@@ -257,8 +253,8 @@
           <w:b/>
         </w:rPr>
       </w:pPr>
-      <w:bookmarkStart w:id="11" w:name="_heading=h.7c09y95xz051"/>
-      <w:bookmarkEnd w:id="11"/>
+      <w:bookmarkStart w:id="12" w:name="_heading=h.7c09y95xz051"/>
+      <w:bookmarkEnd w:id="12"/>
     </w:p>
     <w:p>
       <w:pPr>
@@ -270,8 +266,8 @@
           <w:b/>
         </w:rPr>
       </w:pPr>
-      <w:bookmarkStart w:id="12" w:name="_heading=h.k828e3yscbys"/>
-      <w:bookmarkEnd w:id="12"/>
+      <w:bookmarkStart w:id="13" w:name="_heading=h.k828e3yscbys"/>
+      <w:bookmarkEnd w:id="13"/>
     </w:p>
     <w:p>
       <w:pPr>
@@ -283,8 +279,8 @@
           <w:b/>
         </w:rPr>
       </w:pPr>
-      <w:bookmarkStart w:id="13" w:name="_heading=h.xf7d05okpg2l"/>
-      <w:bookmarkEnd w:id="13"/>
+      <w:bookmarkStart w:id="14" w:name="_heading=h.xf7d05okpg2l"/>
+      <w:bookmarkEnd w:id="14"/>
     </w:p>
     <w:p>
       <w:pPr>
@@ -296,8 +292,8 @@
           <w:b/>
         </w:rPr>
       </w:pPr>
-      <w:bookmarkStart w:id="14" w:name="_heading=h.mmhqic1ztghu"/>
-      <w:bookmarkEnd w:id="14"/>
+      <w:bookmarkStart w:id="15" w:name="_heading=h.mmhqic1ztghu"/>
+      <w:bookmarkEnd w:id="15"/>
     </w:p>
     <w:p>
       <w:pPr>
@@ -309,8 +305,8 @@
           <w:b/>
         </w:rPr>
       </w:pPr>
-      <w:bookmarkStart w:id="15" w:name="_heading=h.rvd5oz3g4j0y"/>
-      <w:bookmarkEnd w:id="15"/>
+      <w:bookmarkStart w:id="16" w:name="_heading=h.rvd5oz3g4j0y"/>
+      <w:bookmarkEnd w:id="16"/>
     </w:p>
     <w:p>
       <w:pPr>
@@ -322,8 +318,8 @@
           <w:b/>
         </w:rPr>
       </w:pPr>
-      <w:bookmarkStart w:id="16" w:name="_heading=h.tn8kx7wlln12"/>
-      <w:bookmarkEnd w:id="16"/>
+      <w:bookmarkStart w:id="17" w:name="_heading=h.tn8kx7wlln12"/>
+      <w:bookmarkEnd w:id="17"/>
     </w:p>
     <w:p>
       <w:pPr>
@@ -331,8 +327,8 @@
         <w:spacing w:after="0" w:line="240" w:lineRule="auto"/>
         <w:jc w:val="center"/>
       </w:pPr>
-      <w:bookmarkStart w:id="17" w:name="_heading=h.78ojxsyare6l"/>
-      <w:bookmarkEnd w:id="17"/>
+      <w:bookmarkStart w:id="18" w:name="_heading=h.78ojxsyare6l"/>
+      <w:bookmarkEnd w:id="18"/>
       <w:r>
         <w:rPr>
           <w:rFonts w:ascii="Times New Roman" w:hAnsi="Times New Roman"/>
@@ -347,8 +343,8 @@
         <w:spacing w:after="0" w:line="240" w:lineRule="auto"/>
         <w:jc w:val="center"/>
       </w:pPr>
-      <w:bookmarkStart w:id="18" w:name="_heading=h.lxs62t81i0zh"/>
-      <w:bookmarkEnd w:id="18"/>
+      <w:bookmarkStart w:id="19" w:name="_heading=h.lxs62t81i0zh"/>
+      <w:bookmarkEnd w:id="19"/>
       <w:r>
         <w:rPr>
           <w:rFonts w:ascii="Times New Roman" w:hAnsi="Times New Roman"/>
@@ -367,8 +363,8 @@
           <w:b/>
         </w:rPr>
       </w:pPr>
-      <w:bookmarkStart w:id="19" w:name="_heading=h.u508225jfdw5"/>
-      <w:bookmarkEnd w:id="19"/>
+      <w:bookmarkStart w:id="20" w:name="_heading=h.u508225jfdw5"/>
+      <w:bookmarkEnd w:id="20"/>
     </w:p>
     <w:p>
       <w:pPr>
@@ -380,8 +376,8 @@
           <w:b/>
         </w:rPr>
       </w:pPr>
-      <w:bookmarkStart w:id="20" w:name="_heading=h.o7jyj24x6o1u"/>
-      <w:bookmarkEnd w:id="20"/>
+      <w:bookmarkStart w:id="21" w:name="_heading=h.o7jyj24x6o1u"/>
+      <w:bookmarkEnd w:id="21"/>
     </w:p>
     <w:p>
       <w:pPr>
@@ -393,8 +389,8 @@
           <w:b/>
         </w:rPr>
       </w:pPr>
-      <w:bookmarkStart w:id="21" w:name="_heading=h.60a6ynmpvpxy"/>
-      <w:bookmarkEnd w:id="21"/>
+      <w:bookmarkStart w:id="22" w:name="_heading=h.60a6ynmpvpxy"/>
+      <w:bookmarkEnd w:id="22"/>
     </w:p>
     <w:p>
       <w:pPr>
@@ -406,8 +402,8 @@
           <w:b/>
         </w:rPr>
       </w:pPr>
-      <w:bookmarkStart w:id="22" w:name="_heading=h.ogvwfu6ymwqh"/>
-      <w:bookmarkEnd w:id="22"/>
+      <w:bookmarkStart w:id="23" w:name="_heading=h.ogvwfu6ymwqh"/>
+      <w:bookmarkEnd w:id="23"/>
     </w:p>
     <w:p>
       <w:pPr>
@@ -419,8 +415,8 @@
           <w:b/>
         </w:rPr>
       </w:pPr>
-      <w:bookmarkStart w:id="23" w:name="_heading=h.s1d2wed6jmo7"/>
-      <w:bookmarkEnd w:id="23"/>
+      <w:bookmarkStart w:id="24" w:name="_heading=h.s1d2wed6jmo7"/>
+      <w:bookmarkEnd w:id="24"/>
     </w:p>
     <w:p>
       <w:pPr>
@@ -428,8 +424,8 @@
         <w:spacing w:after="0" w:line="240" w:lineRule="auto"/>
         <w:jc w:val="center"/>
       </w:pPr>
-      <w:bookmarkStart w:id="24" w:name="_heading=h.cwqmmi8xmrdd"/>
-      <w:bookmarkEnd w:id="24"/>
+      <w:bookmarkStart w:id="25" w:name="_heading=h.cwqmmi8xmrdd"/>
+      <w:bookmarkEnd w:id="25"/>
       <w:r>
         <w:rPr>
           <w:rFonts w:ascii="Times New Roman" w:hAnsi="Times New Roman"/>
@@ -444,8 +440,8 @@
         <w:spacing w:after="0" w:line="240" w:lineRule="auto"/>
         <w:jc w:val="center"/>
       </w:pPr>
-      <w:bookmarkStart w:id="25" w:name="_heading=h.6q5qepib2qbl"/>
-      <w:bookmarkEnd w:id="25"/>
+      <w:bookmarkStart w:id="26" w:name="_heading=h.6q5qepib2qbl"/>
+      <w:bookmarkEnd w:id="26"/>
       <w:r>
         <w:rPr>
           <w:rFonts w:ascii="Times New Roman" w:hAnsi="Times New Roman"/>
@@ -460,8 +456,8 @@
         <w:spacing w:after="0" w:line="240" w:lineRule="auto"/>
         <w:jc w:val="center"/>
       </w:pPr>
-      <w:bookmarkStart w:id="26" w:name="_heading=h.ry8130f532ms"/>
-      <w:bookmarkEnd w:id="26"/>
+      <w:bookmarkStart w:id="27" w:name="_heading=h.ry8130f532ms"/>
+      <w:bookmarkEnd w:id="27"/>
       <w:r>
         <w:rPr>
           <w:rFonts w:ascii="Times New Roman" w:hAnsi="Times New Roman"/>
@@ -476,8 +472,8 @@
         <w:spacing w:after="0" w:line="240" w:lineRule="auto"/>
         <w:jc w:val="center"/>
       </w:pPr>
-      <w:bookmarkStart w:id="27" w:name="_heading=h.ebllg9tmty3s"/>
-      <w:bookmarkEnd w:id="27"/>
+      <w:bookmarkStart w:id="28" w:name="_heading=h.ebllg9tmty3s"/>
+      <w:bookmarkEnd w:id="28"/>
       <w:r>
         <w:rPr>
           <w:rFonts w:ascii="Times New Roman" w:hAnsi="Times New Roman"/>
@@ -499,22 +495,22 @@
           <w:b/>
         </w:rPr>
       </w:pPr>
-      <w:bookmarkStart w:id="28" w:name="_heading=h.8ur9m7auhnr4"/>
-      <w:bookmarkEnd w:id="28"/>
+      <w:bookmarkStart w:id="29" w:name="_heading=h.8ur9m7auhnr4"/>
+      <w:bookmarkEnd w:id="29"/>
     </w:p>
     <w:p>
       <w:pPr>
         <w:pStyle w:val="Heading1"/>
       </w:pPr>
-      <w:bookmarkStart w:id="29" w:name="_heading=h.o76wuuck9ixg"/>
-      <w:bookmarkStart w:id="30" w:name="_Toc29633590"/>
-      <w:bookmarkStart w:id="31" w:name="_Toc29635595"/>
-      <w:bookmarkEnd w:id="29"/>
+      <w:bookmarkStart w:id="30" w:name="_heading=h.o76wuuck9ixg"/>
+      <w:bookmarkStart w:id="31" w:name="_Toc29633590"/>
+      <w:bookmarkStart w:id="32" w:name="_Toc29803632"/>
+      <w:bookmarkEnd w:id="30"/>
       <w:r>
         <w:t>HALAMAN PERSETUJUAN DOSEN MATA KULIAH KERJA PRAKTIK</w:t>
       </w:r>
-      <w:bookmarkEnd w:id="30"/>
       <w:bookmarkEnd w:id="31"/>
+      <w:bookmarkEnd w:id="32"/>
     </w:p>
     <w:p>
       <w:pPr>
@@ -811,7 +807,21 @@
           <w:rFonts w:ascii="Times New Roman" w:hAnsi="Times New Roman"/>
         </w:rPr>
         <w:tab/>
-        <w:t xml:space="preserve">: DD </w:t>
+        <w:t xml:space="preserve">: </w:t>
+      </w:r>
+      <w:r>
+        <w:rPr>
+          <w:rFonts w:ascii="Times New Roman" w:hAnsi="Times New Roman"/>
+        </w:rPr>
+        <w:t>14</w:t>
+      </w:r>
+      <w:bookmarkStart w:id="33" w:name="_GoBack"/>
+      <w:bookmarkEnd w:id="33"/>
+      <w:r>
+        <w:rPr>
+          <w:rFonts w:ascii="Times New Roman" w:hAnsi="Times New Roman"/>
+        </w:rPr>
+        <w:t xml:space="preserve"> </w:t>
       </w:r>
       <w:r>
         <w:rPr>
@@ -839,16 +849,16 @@
       <w:r>
         <w:br w:type="column"/>
       </w:r>
-      <w:bookmarkStart w:id="32" w:name="_heading=h.30j0zll"/>
-      <w:bookmarkStart w:id="33" w:name="_Toc29633591"/>
-      <w:bookmarkStart w:id="34" w:name="_Toc29635596"/>
-      <w:bookmarkEnd w:id="32"/>
+      <w:bookmarkStart w:id="34" w:name="_heading=h.30j0zll"/>
+      <w:bookmarkStart w:id="35" w:name="_Toc29633591"/>
+      <w:bookmarkStart w:id="36" w:name="_Toc29803633"/>
+      <w:bookmarkEnd w:id="34"/>
       <w:r>
         <w:lastRenderedPageBreak/>
         <w:t>ABSTRAK</w:t>
       </w:r>
-      <w:bookmarkEnd w:id="33"/>
-      <w:bookmarkEnd w:id="34"/>
+      <w:bookmarkEnd w:id="35"/>
+      <w:bookmarkEnd w:id="36"/>
     </w:p>
     <w:p>
       <w:pPr>
@@ -1133,7 +1143,33 @@
         <w:rPr>
           <w:rFonts w:ascii="Times New Roman" w:hAnsi="Times New Roman"/>
         </w:rPr>
-        <w:t>Aplikasi Poinin adalah aplikasi yang membantu penggunanya mencari promo-promo.</w:t>
+        <w:t xml:space="preserve">Aplikasi Poinin adalah aplikasi yang membantu penggunanya mencari </w:t>
+      </w:r>
+      <w:r>
+        <w:rPr>
+          <w:rFonts w:ascii="Times New Roman" w:hAnsi="Times New Roman"/>
+          <w:i/>
+        </w:rPr>
+        <w:t>promo</w:t>
+      </w:r>
+      <w:r>
+        <w:rPr>
+          <w:rFonts w:ascii="Times New Roman" w:hAnsi="Times New Roman"/>
+        </w:rPr>
+        <w:t>-</w:t>
+      </w:r>
+      <w:r>
+        <w:rPr>
+          <w:rFonts w:ascii="Times New Roman" w:hAnsi="Times New Roman"/>
+          <w:i/>
+        </w:rPr>
+        <w:t>promo</w:t>
+      </w:r>
+      <w:r>
+        <w:rPr>
+          <w:rFonts w:ascii="Times New Roman" w:hAnsi="Times New Roman"/>
+        </w:rPr>
+        <w:t>.</w:t>
       </w:r>
       <w:proofErr w:type="gramEnd"/>
       <w:r>
@@ -1277,16 +1313,16 @@
       <w:r>
         <w:br w:type="column"/>
       </w:r>
-      <w:bookmarkStart w:id="35" w:name="_heading=h.1fob9te"/>
-      <w:bookmarkStart w:id="36" w:name="_Toc29633592"/>
-      <w:bookmarkStart w:id="37" w:name="_Toc29635597"/>
-      <w:bookmarkEnd w:id="35"/>
+      <w:bookmarkStart w:id="37" w:name="_heading=h.1fob9te"/>
+      <w:bookmarkStart w:id="38" w:name="_Toc29633592"/>
+      <w:bookmarkStart w:id="39" w:name="_Toc29803634"/>
+      <w:bookmarkEnd w:id="37"/>
       <w:r>
         <w:lastRenderedPageBreak/>
         <w:t>DAFTAR ISI</w:t>
       </w:r>
-      <w:bookmarkEnd w:id="36"/>
-      <w:bookmarkEnd w:id="37"/>
+      <w:bookmarkEnd w:id="38"/>
+      <w:bookmarkEnd w:id="39"/>
     </w:p>
     <w:p>
       <w:pPr>
@@ -1331,20 +1367,13 @@
           <w:r>
             <w:fldChar w:fldCharType="separate"/>
           </w:r>
-          <w:hyperlink w:anchor="_Toc29635595" w:history="1">
+          <w:hyperlink w:anchor="_Toc29803631" w:history="1">
             <w:r>
               <w:rPr>
                 <w:rStyle w:val="Hyperlink"/>
                 <w:noProof/>
               </w:rPr>
-              <w:t xml:space="preserve">HALAMAN </w:t>
-            </w:r>
-            <w:r>
-              <w:rPr>
-                <w:rStyle w:val="Hyperlink"/>
-                <w:noProof/>
-              </w:rPr>
-              <w:t>JUDUL</w:t>
+              <w:t>HALAMAN JUDUL</w:t>
             </w:r>
             <w:r>
               <w:rPr>
@@ -1365,7 +1394,7 @@
                 <w:noProof/>
                 <w:webHidden/>
               </w:rPr>
-              <w:instrText xml:space="preserve"> PAGEREF _Toc29635595 \h </w:instrText>
+              <w:instrText xml:space="preserve"> PAGEREF _Toc29803631 \h </w:instrText>
             </w:r>
             <w:r>
               <w:rPr>
@@ -1408,7 +1437,7 @@
               <w:lang w:val="id-ID" w:eastAsia="ja-JP" w:bidi="ar-SA"/>
             </w:rPr>
           </w:pPr>
-          <w:hyperlink w:anchor="_Toc29635595" w:history="1">
+          <w:hyperlink w:anchor="_Toc29803632" w:history="1">
             <w:r>
               <w:rPr>
                 <w:rStyle w:val="Hyperlink"/>
@@ -1435,7 +1464,7 @@
                 <w:noProof/>
                 <w:webHidden/>
               </w:rPr>
-              <w:instrText xml:space="preserve"> PAGEREF _Toc29635595 \h </w:instrText>
+              <w:instrText xml:space="preserve"> PAGEREF _Toc29803632 \h </w:instrText>
             </w:r>
             <w:r>
               <w:rPr>
@@ -1478,7 +1507,7 @@
               <w:lang w:val="id-ID" w:eastAsia="ja-JP" w:bidi="ar-SA"/>
             </w:rPr>
           </w:pPr>
-          <w:hyperlink w:anchor="_Toc29635596" w:history="1">
+          <w:hyperlink w:anchor="_Toc29803633" w:history="1">
             <w:r>
               <w:rPr>
                 <w:rStyle w:val="Hyperlink"/>
@@ -1505,7 +1534,7 @@
                 <w:noProof/>
                 <w:webHidden/>
               </w:rPr>
-              <w:instrText xml:space="preserve"> PAGEREF _Toc29635596 \h </w:instrText>
+              <w:instrText xml:space="preserve"> PAGEREF _Toc29803633 \h </w:instrText>
             </w:r>
             <w:r>
               <w:rPr>
@@ -1548,7 +1577,7 @@
               <w:lang w:val="id-ID" w:eastAsia="ja-JP" w:bidi="ar-SA"/>
             </w:rPr>
           </w:pPr>
-          <w:hyperlink w:anchor="_Toc29635597" w:history="1">
+          <w:hyperlink w:anchor="_Toc29803634" w:history="1">
             <w:r>
               <w:rPr>
                 <w:rStyle w:val="Hyperlink"/>
@@ -1575,7 +1604,7 @@
                 <w:noProof/>
                 <w:webHidden/>
               </w:rPr>
-              <w:instrText xml:space="preserve"> PAGEREF _Toc29635597 \h </w:instrText>
+              <w:instrText xml:space="preserve"> PAGEREF _Toc29803634 \h </w:instrText>
             </w:r>
             <w:r>
               <w:rPr>
@@ -1618,7 +1647,7 @@
               <w:lang w:val="id-ID" w:eastAsia="ja-JP" w:bidi="ar-SA"/>
             </w:rPr>
           </w:pPr>
-          <w:hyperlink w:anchor="_Toc29635598" w:history="1">
+          <w:hyperlink w:anchor="_Toc29803635" w:history="1">
             <w:r>
               <w:rPr>
                 <w:rStyle w:val="Hyperlink"/>
@@ -1645,7 +1674,7 @@
                 <w:noProof/>
                 <w:webHidden/>
               </w:rPr>
-              <w:instrText xml:space="preserve"> PAGEREF _Toc29635598 \h </w:instrText>
+              <w:instrText xml:space="preserve"> PAGEREF _Toc29803635 \h </w:instrText>
             </w:r>
             <w:r>
               <w:rPr>
@@ -1688,7 +1717,7 @@
               <w:lang w:val="id-ID" w:eastAsia="ja-JP" w:bidi="ar-SA"/>
             </w:rPr>
           </w:pPr>
-          <w:hyperlink w:anchor="_Toc29635599" w:history="1">
+          <w:hyperlink w:anchor="_Toc29803636" w:history="1">
             <w:r>
               <w:rPr>
                 <w:rStyle w:val="Hyperlink"/>
@@ -1715,7 +1744,7 @@
                 <w:noProof/>
                 <w:webHidden/>
               </w:rPr>
-              <w:instrText xml:space="preserve"> PAGEREF _Toc29635599 \h </w:instrText>
+              <w:instrText xml:space="preserve"> PAGEREF _Toc29803636 \h </w:instrText>
             </w:r>
             <w:r>
               <w:rPr>
@@ -1758,7 +1787,7 @@
               <w:lang w:val="id-ID" w:eastAsia="ja-JP" w:bidi="ar-SA"/>
             </w:rPr>
           </w:pPr>
-          <w:hyperlink w:anchor="_Toc29635600" w:history="1">
+          <w:hyperlink w:anchor="_Toc29803637" w:history="1">
             <w:r>
               <w:rPr>
                 <w:rStyle w:val="Hyperlink"/>
@@ -1803,7 +1832,7 @@
                 <w:noProof/>
                 <w:webHidden/>
               </w:rPr>
-              <w:instrText xml:space="preserve"> PAGEREF _Toc29635600 \h </w:instrText>
+              <w:instrText xml:space="preserve"> PAGEREF _Toc29803637 \h </w:instrText>
             </w:r>
             <w:r>
               <w:rPr>
@@ -1848,7 +1877,7 @@
               <w:lang w:val="id-ID" w:eastAsia="ja-JP" w:bidi="ar-SA"/>
             </w:rPr>
           </w:pPr>
-          <w:hyperlink w:anchor="_Toc29635601" w:history="1">
+          <w:hyperlink w:anchor="_Toc29803638" w:history="1">
             <w:r>
               <w:rPr>
                 <w:rStyle w:val="Hyperlink"/>
@@ -1892,7 +1921,7 @@
                 <w:noProof/>
                 <w:webHidden/>
               </w:rPr>
-              <w:instrText xml:space="preserve"> PAGEREF _Toc29635601 \h </w:instrText>
+              <w:instrText xml:space="preserve"> PAGEREF _Toc29803638 \h </w:instrText>
             </w:r>
             <w:r>
               <w:rPr>
@@ -1937,7 +1966,7 @@
               <w:lang w:val="id-ID" w:eastAsia="ja-JP" w:bidi="ar-SA"/>
             </w:rPr>
           </w:pPr>
-          <w:hyperlink w:anchor="_Toc29635602" w:history="1">
+          <w:hyperlink w:anchor="_Toc29803639" w:history="1">
             <w:r>
               <w:rPr>
                 <w:rStyle w:val="Hyperlink"/>
@@ -1981,7 +2010,7 @@
                 <w:noProof/>
                 <w:webHidden/>
               </w:rPr>
-              <w:instrText xml:space="preserve"> PAGEREF _Toc29635602 \h </w:instrText>
+              <w:instrText xml:space="preserve"> PAGEREF _Toc29803639 \h </w:instrText>
             </w:r>
             <w:r>
               <w:rPr>
@@ -2023,7 +2052,7 @@
               <w:lang w:val="id-ID" w:eastAsia="ja-JP" w:bidi="ar-SA"/>
             </w:rPr>
           </w:pPr>
-          <w:hyperlink w:anchor="_Toc29635603" w:history="1">
+          <w:hyperlink w:anchor="_Toc29803640" w:history="1">
             <w:r>
               <w:rPr>
                 <w:rStyle w:val="Hyperlink"/>
@@ -2067,7 +2096,7 @@
                 <w:noProof/>
                 <w:webHidden/>
               </w:rPr>
-              <w:instrText xml:space="preserve"> PAGEREF _Toc29635603 \h </w:instrText>
+              <w:instrText xml:space="preserve"> PAGEREF _Toc29803640 \h </w:instrText>
             </w:r>
             <w:r>
               <w:rPr>
@@ -2109,7 +2138,7 @@
               <w:lang w:val="id-ID" w:eastAsia="ja-JP" w:bidi="ar-SA"/>
             </w:rPr>
           </w:pPr>
-          <w:hyperlink w:anchor="_Toc29635604" w:history="1">
+          <w:hyperlink w:anchor="_Toc29803641" w:history="1">
             <w:r>
               <w:rPr>
                 <w:rStyle w:val="Hyperlink"/>
@@ -2153,7 +2182,7 @@
                 <w:noProof/>
                 <w:webHidden/>
               </w:rPr>
-              <w:instrText xml:space="preserve"> PAGEREF _Toc29635604 \h </w:instrText>
+              <w:instrText xml:space="preserve"> PAGEREF _Toc29803641 \h </w:instrText>
             </w:r>
             <w:r>
               <w:rPr>
@@ -2196,7 +2225,7 @@
               <w:lang w:val="id-ID" w:eastAsia="ja-JP" w:bidi="ar-SA"/>
             </w:rPr>
           </w:pPr>
-          <w:hyperlink w:anchor="_Toc29635605" w:history="1">
+          <w:hyperlink w:anchor="_Toc29803642" w:history="1">
             <w:r>
               <w:rPr>
                 <w:rStyle w:val="Hyperlink"/>
@@ -2241,7 +2270,7 @@
                 <w:noProof/>
                 <w:webHidden/>
               </w:rPr>
-              <w:instrText xml:space="preserve"> PAGEREF _Toc29635605 \h </w:instrText>
+              <w:instrText xml:space="preserve"> PAGEREF _Toc29803642 \h </w:instrText>
             </w:r>
             <w:r>
               <w:rPr>
@@ -2286,7 +2315,7 @@
               <w:lang w:val="id-ID" w:eastAsia="ja-JP" w:bidi="ar-SA"/>
             </w:rPr>
           </w:pPr>
-          <w:hyperlink w:anchor="_Toc29635606" w:history="1">
+          <w:hyperlink w:anchor="_Toc29803643" w:history="1">
             <w:r>
               <w:rPr>
                 <w:rStyle w:val="Hyperlink"/>
@@ -2330,7 +2359,7 @@
                 <w:noProof/>
                 <w:webHidden/>
               </w:rPr>
-              <w:instrText xml:space="preserve"> PAGEREF _Toc29635606 \h </w:instrText>
+              <w:instrText xml:space="preserve"> PAGEREF _Toc29803643 \h </w:instrText>
             </w:r>
             <w:r>
               <w:rPr>
@@ -2372,7 +2401,7 @@
               <w:lang w:val="id-ID" w:eastAsia="ja-JP" w:bidi="ar-SA"/>
             </w:rPr>
           </w:pPr>
-          <w:hyperlink w:anchor="_Toc29635607" w:history="1">
+          <w:hyperlink w:anchor="_Toc29803644" w:history="1">
             <w:r>
               <w:rPr>
                 <w:rStyle w:val="Hyperlink"/>
@@ -2416,7 +2445,7 @@
                 <w:noProof/>
                 <w:webHidden/>
               </w:rPr>
-              <w:instrText xml:space="preserve"> PAGEREF _Toc29635607 \h </w:instrText>
+              <w:instrText xml:space="preserve"> PAGEREF _Toc29803644 \h </w:instrText>
             </w:r>
             <w:r>
               <w:rPr>
@@ -2458,7 +2487,7 @@
               <w:lang w:val="id-ID" w:eastAsia="ja-JP" w:bidi="ar-SA"/>
             </w:rPr>
           </w:pPr>
-          <w:hyperlink w:anchor="_Toc29635608" w:history="1">
+          <w:hyperlink w:anchor="_Toc29803645" w:history="1">
             <w:r>
               <w:rPr>
                 <w:rStyle w:val="Hyperlink"/>
@@ -2502,7 +2531,7 @@
                 <w:noProof/>
                 <w:webHidden/>
               </w:rPr>
-              <w:instrText xml:space="preserve"> PAGEREF _Toc29635608 \h </w:instrText>
+              <w:instrText xml:space="preserve"> PAGEREF _Toc29803645 \h </w:instrText>
             </w:r>
             <w:r>
               <w:rPr>
@@ -2544,7 +2573,7 @@
               <w:lang w:val="id-ID" w:eastAsia="ja-JP" w:bidi="ar-SA"/>
             </w:rPr>
           </w:pPr>
-          <w:hyperlink w:anchor="_Toc29635609" w:history="1">
+          <w:hyperlink w:anchor="_Toc29803646" w:history="1">
             <w:r>
               <w:rPr>
                 <w:rStyle w:val="Hyperlink"/>
@@ -2588,7 +2617,7 @@
                 <w:noProof/>
                 <w:webHidden/>
               </w:rPr>
-              <w:instrText xml:space="preserve"> PAGEREF _Toc29635609 \h </w:instrText>
+              <w:instrText xml:space="preserve"> PAGEREF _Toc29803646 \h </w:instrText>
             </w:r>
             <w:r>
               <w:rPr>
@@ -2630,7 +2659,7 @@
               <w:lang w:val="id-ID" w:eastAsia="ja-JP" w:bidi="ar-SA"/>
             </w:rPr>
           </w:pPr>
-          <w:hyperlink w:anchor="_Toc29635610" w:history="1">
+          <w:hyperlink w:anchor="_Toc29803647" w:history="1">
             <w:r>
               <w:rPr>
                 <w:rStyle w:val="Hyperlink"/>
@@ -2675,7 +2704,7 @@
                 <w:noProof/>
                 <w:webHidden/>
               </w:rPr>
-              <w:instrText xml:space="preserve"> PAGEREF _Toc29635610 \h </w:instrText>
+              <w:instrText xml:space="preserve"> PAGEREF _Toc29803647 \h </w:instrText>
             </w:r>
             <w:r>
               <w:rPr>
@@ -2717,7 +2746,7 @@
               <w:lang w:val="id-ID" w:eastAsia="ja-JP" w:bidi="ar-SA"/>
             </w:rPr>
           </w:pPr>
-          <w:hyperlink w:anchor="_Toc29635611" w:history="1">
+          <w:hyperlink w:anchor="_Toc29803648" w:history="1">
             <w:r>
               <w:rPr>
                 <w:rStyle w:val="Hyperlink"/>
@@ -2762,7 +2791,7 @@
                 <w:noProof/>
                 <w:webHidden/>
               </w:rPr>
-              <w:instrText xml:space="preserve"> PAGEREF _Toc29635611 \h </w:instrText>
+              <w:instrText xml:space="preserve"> PAGEREF _Toc29803648 \h </w:instrText>
             </w:r>
             <w:r>
               <w:rPr>
@@ -2804,7 +2833,7 @@
               <w:lang w:val="id-ID" w:eastAsia="ja-JP" w:bidi="ar-SA"/>
             </w:rPr>
           </w:pPr>
-          <w:hyperlink w:anchor="_Toc29635612" w:history="1">
+          <w:hyperlink w:anchor="_Toc29803649" w:history="1">
             <w:r>
               <w:rPr>
                 <w:rStyle w:val="Hyperlink"/>
@@ -2849,7 +2878,7 @@
                 <w:noProof/>
                 <w:webHidden/>
               </w:rPr>
-              <w:instrText xml:space="preserve"> PAGEREF _Toc29635612 \h </w:instrText>
+              <w:instrText xml:space="preserve"> PAGEREF _Toc29803649 \h </w:instrText>
             </w:r>
             <w:r>
               <w:rPr>
@@ -2891,7 +2920,7 @@
               <w:lang w:val="id-ID" w:eastAsia="ja-JP" w:bidi="ar-SA"/>
             </w:rPr>
           </w:pPr>
-          <w:hyperlink w:anchor="_Toc29635613" w:history="1">
+          <w:hyperlink w:anchor="_Toc29803650" w:history="1">
             <w:r>
               <w:rPr>
                 <w:rStyle w:val="Hyperlink"/>
@@ -2935,7 +2964,7 @@
                 <w:noProof/>
                 <w:webHidden/>
               </w:rPr>
-              <w:instrText xml:space="preserve"> PAGEREF _Toc29635613 \h </w:instrText>
+              <w:instrText xml:space="preserve"> PAGEREF _Toc29803650 \h </w:instrText>
             </w:r>
             <w:r>
               <w:rPr>
@@ -2977,7 +3006,7 @@
               <w:lang w:val="id-ID" w:eastAsia="ja-JP" w:bidi="ar-SA"/>
             </w:rPr>
           </w:pPr>
-          <w:hyperlink w:anchor="_Toc29635614" w:history="1">
+          <w:hyperlink w:anchor="_Toc29803651" w:history="1">
             <w:r>
               <w:rPr>
                 <w:rStyle w:val="Hyperlink"/>
@@ -3021,7 +3050,7 @@
                 <w:noProof/>
                 <w:webHidden/>
               </w:rPr>
-              <w:instrText xml:space="preserve"> PAGEREF _Toc29635614 \h </w:instrText>
+              <w:instrText xml:space="preserve"> PAGEREF _Toc29803651 \h </w:instrText>
             </w:r>
             <w:r>
               <w:rPr>
@@ -3063,7 +3092,7 @@
               <w:lang w:val="id-ID" w:eastAsia="ja-JP" w:bidi="ar-SA"/>
             </w:rPr>
           </w:pPr>
-          <w:hyperlink w:anchor="_Toc29635615" w:history="1">
+          <w:hyperlink w:anchor="_Toc29803652" w:history="1">
             <w:r>
               <w:rPr>
                 <w:rStyle w:val="Hyperlink"/>
@@ -3107,7 +3136,7 @@
                 <w:noProof/>
                 <w:webHidden/>
               </w:rPr>
-              <w:instrText xml:space="preserve"> PAGEREF _Toc29635615 \h </w:instrText>
+              <w:instrText xml:space="preserve"> PAGEREF _Toc29803652 \h </w:instrText>
             </w:r>
             <w:r>
               <w:rPr>
@@ -3149,7 +3178,7 @@
               <w:lang w:val="id-ID" w:eastAsia="ja-JP" w:bidi="ar-SA"/>
             </w:rPr>
           </w:pPr>
-          <w:hyperlink w:anchor="_Toc29635616" w:history="1">
+          <w:hyperlink w:anchor="_Toc29803653" w:history="1">
             <w:r>
               <w:rPr>
                 <w:rStyle w:val="Hyperlink"/>
@@ -3193,7 +3222,7 @@
                 <w:noProof/>
                 <w:webHidden/>
               </w:rPr>
-              <w:instrText xml:space="preserve"> PAGEREF _Toc29635616 \h </w:instrText>
+              <w:instrText xml:space="preserve"> PAGEREF _Toc29803653 \h </w:instrText>
             </w:r>
             <w:r>
               <w:rPr>
@@ -3235,7 +3264,7 @@
               <w:lang w:val="id-ID" w:eastAsia="ja-JP" w:bidi="ar-SA"/>
             </w:rPr>
           </w:pPr>
-          <w:hyperlink w:anchor="_Toc29635617" w:history="1">
+          <w:hyperlink w:anchor="_Toc29803654" w:history="1">
             <w:r>
               <w:rPr>
                 <w:rStyle w:val="Hyperlink"/>
@@ -3279,7 +3308,7 @@
                 <w:noProof/>
                 <w:webHidden/>
               </w:rPr>
-              <w:instrText xml:space="preserve"> PAGEREF _Toc29635617 \h </w:instrText>
+              <w:instrText xml:space="preserve"> PAGEREF _Toc29803654 \h </w:instrText>
             </w:r>
             <w:r>
               <w:rPr>
@@ -3321,7 +3350,7 @@
               <w:lang w:val="id-ID" w:eastAsia="ja-JP" w:bidi="ar-SA"/>
             </w:rPr>
           </w:pPr>
-          <w:hyperlink w:anchor="_Toc29635618" w:history="1">
+          <w:hyperlink w:anchor="_Toc29803655" w:history="1">
             <w:r>
               <w:rPr>
                 <w:rStyle w:val="Hyperlink"/>
@@ -3365,7 +3394,7 @@
                 <w:noProof/>
                 <w:webHidden/>
               </w:rPr>
-              <w:instrText xml:space="preserve"> PAGEREF _Toc29635618 \h </w:instrText>
+              <w:instrText xml:space="preserve"> PAGEREF _Toc29803655 \h </w:instrText>
             </w:r>
             <w:r>
               <w:rPr>
@@ -3407,7 +3436,7 @@
               <w:lang w:val="id-ID" w:eastAsia="ja-JP" w:bidi="ar-SA"/>
             </w:rPr>
           </w:pPr>
-          <w:hyperlink w:anchor="_Toc29635619" w:history="1">
+          <w:hyperlink w:anchor="_Toc29803656" w:history="1">
             <w:r>
               <w:rPr>
                 <w:rStyle w:val="Hyperlink"/>
@@ -3451,7 +3480,7 @@
                 <w:noProof/>
                 <w:webHidden/>
               </w:rPr>
-              <w:instrText xml:space="preserve"> PAGEREF _Toc29635619 \h </w:instrText>
+              <w:instrText xml:space="preserve"> PAGEREF _Toc29803656 \h </w:instrText>
             </w:r>
             <w:r>
               <w:rPr>
@@ -3493,7 +3522,7 @@
               <w:lang w:val="id-ID" w:eastAsia="ja-JP" w:bidi="ar-SA"/>
             </w:rPr>
           </w:pPr>
-          <w:hyperlink w:anchor="_Toc29635620" w:history="1">
+          <w:hyperlink w:anchor="_Toc29803657" w:history="1">
             <w:r>
               <w:rPr>
                 <w:rStyle w:val="Hyperlink"/>
@@ -3537,7 +3566,7 @@
                 <w:noProof/>
                 <w:webHidden/>
               </w:rPr>
-              <w:instrText xml:space="preserve"> PAGEREF _Toc29635620 \h </w:instrText>
+              <w:instrText xml:space="preserve"> PAGEREF _Toc29803657 \h </w:instrText>
             </w:r>
             <w:r>
               <w:rPr>
@@ -3579,7 +3608,7 @@
               <w:lang w:val="id-ID" w:eastAsia="ja-JP" w:bidi="ar-SA"/>
             </w:rPr>
           </w:pPr>
-          <w:hyperlink w:anchor="_Toc29635621" w:history="1">
+          <w:hyperlink w:anchor="_Toc29803658" w:history="1">
             <w:r>
               <w:rPr>
                 <w:rStyle w:val="Hyperlink"/>
@@ -3623,7 +3652,7 @@
                 <w:noProof/>
                 <w:webHidden/>
               </w:rPr>
-              <w:instrText xml:space="preserve"> PAGEREF _Toc29635621 \h </w:instrText>
+              <w:instrText xml:space="preserve"> PAGEREF _Toc29803658 \h </w:instrText>
             </w:r>
             <w:r>
               <w:rPr>
@@ -3665,7 +3694,7 @@
               <w:lang w:val="id-ID" w:eastAsia="ja-JP" w:bidi="ar-SA"/>
             </w:rPr>
           </w:pPr>
-          <w:hyperlink w:anchor="_Toc29635622" w:history="1">
+          <w:hyperlink w:anchor="_Toc29803659" w:history="1">
             <w:r>
               <w:rPr>
                 <w:rStyle w:val="Hyperlink"/>
@@ -3709,7 +3738,7 @@
                 <w:noProof/>
                 <w:webHidden/>
               </w:rPr>
-              <w:instrText xml:space="preserve"> PAGEREF _Toc29635622 \h </w:instrText>
+              <w:instrText xml:space="preserve"> PAGEREF _Toc29803659 \h </w:instrText>
             </w:r>
             <w:r>
               <w:rPr>
@@ -3754,7 +3783,7 @@
               <w:lang w:val="id-ID" w:eastAsia="ja-JP" w:bidi="ar-SA"/>
             </w:rPr>
           </w:pPr>
-          <w:hyperlink w:anchor="_Toc29635623" w:history="1">
+          <w:hyperlink w:anchor="_Toc29803660" w:history="1">
             <w:r>
               <w:rPr>
                 <w:rStyle w:val="Hyperlink"/>
@@ -3798,7 +3827,7 @@
                 <w:noProof/>
                 <w:webHidden/>
               </w:rPr>
-              <w:instrText xml:space="preserve"> PAGEREF _Toc29635623 \h </w:instrText>
+              <w:instrText xml:space="preserve"> PAGEREF _Toc29803660 \h </w:instrText>
             </w:r>
             <w:r>
               <w:rPr>
@@ -3840,7 +3869,7 @@
               <w:lang w:val="id-ID" w:eastAsia="ja-JP" w:bidi="ar-SA"/>
             </w:rPr>
           </w:pPr>
-          <w:hyperlink w:anchor="_Toc29635624" w:history="1">
+          <w:hyperlink w:anchor="_Toc29803661" w:history="1">
             <w:r>
               <w:rPr>
                 <w:rStyle w:val="Hyperlink"/>
@@ -3884,7 +3913,7 @@
                 <w:noProof/>
                 <w:webHidden/>
               </w:rPr>
-              <w:instrText xml:space="preserve"> PAGEREF _Toc29635624 \h </w:instrText>
+              <w:instrText xml:space="preserve"> PAGEREF _Toc29803661 \h </w:instrText>
             </w:r>
             <w:r>
               <w:rPr>
@@ -3926,7 +3955,7 @@
               <w:lang w:val="id-ID" w:eastAsia="ja-JP" w:bidi="ar-SA"/>
             </w:rPr>
           </w:pPr>
-          <w:hyperlink w:anchor="_Toc29635625" w:history="1">
+          <w:hyperlink w:anchor="_Toc29803662" w:history="1">
             <w:r>
               <w:rPr>
                 <w:rStyle w:val="Hyperlink"/>
@@ -3970,7 +3999,7 @@
                 <w:noProof/>
                 <w:webHidden/>
               </w:rPr>
-              <w:instrText xml:space="preserve"> PAGEREF _Toc29635625 \h </w:instrText>
+              <w:instrText xml:space="preserve"> PAGEREF _Toc29803662 \h </w:instrText>
             </w:r>
             <w:r>
               <w:rPr>
@@ -4012,7 +4041,7 @@
               <w:lang w:val="id-ID" w:eastAsia="ja-JP" w:bidi="ar-SA"/>
             </w:rPr>
           </w:pPr>
-          <w:hyperlink w:anchor="_Toc29635626" w:history="1">
+          <w:hyperlink w:anchor="_Toc29803663" w:history="1">
             <w:r>
               <w:rPr>
                 <w:rStyle w:val="Hyperlink"/>
@@ -4056,7 +4085,7 @@
                 <w:noProof/>
                 <w:webHidden/>
               </w:rPr>
-              <w:instrText xml:space="preserve"> PAGEREF _Toc29635626 \h </w:instrText>
+              <w:instrText xml:space="preserve"> PAGEREF _Toc29803663 \h </w:instrText>
             </w:r>
             <w:r>
               <w:rPr>
@@ -4098,7 +4127,7 @@
               <w:lang w:val="id-ID" w:eastAsia="ja-JP" w:bidi="ar-SA"/>
             </w:rPr>
           </w:pPr>
-          <w:hyperlink w:anchor="_Toc29635627" w:history="1">
+          <w:hyperlink w:anchor="_Toc29803664" w:history="1">
             <w:r>
               <w:rPr>
                 <w:rStyle w:val="Hyperlink"/>
@@ -4142,7 +4171,7 @@
                 <w:noProof/>
                 <w:webHidden/>
               </w:rPr>
-              <w:instrText xml:space="preserve"> PAGEREF _Toc29635627 \h </w:instrText>
+              <w:instrText xml:space="preserve"> PAGEREF _Toc29803664 \h </w:instrText>
             </w:r>
             <w:r>
               <w:rPr>
@@ -4184,7 +4213,7 @@
               <w:lang w:val="id-ID" w:eastAsia="ja-JP" w:bidi="ar-SA"/>
             </w:rPr>
           </w:pPr>
-          <w:hyperlink w:anchor="_Toc29635628" w:history="1">
+          <w:hyperlink w:anchor="_Toc29803665" w:history="1">
             <w:r>
               <w:rPr>
                 <w:rStyle w:val="Hyperlink"/>
@@ -4228,7 +4257,7 @@
                 <w:noProof/>
                 <w:webHidden/>
               </w:rPr>
-              <w:instrText xml:space="preserve"> PAGEREF _Toc29635628 \h </w:instrText>
+              <w:instrText xml:space="preserve"> PAGEREF _Toc29803665 \h </w:instrText>
             </w:r>
             <w:r>
               <w:rPr>
@@ -4271,7 +4300,7 @@
               <w:lang w:val="id-ID" w:eastAsia="ja-JP" w:bidi="ar-SA"/>
             </w:rPr>
           </w:pPr>
-          <w:hyperlink w:anchor="_Toc29635629" w:history="1">
+          <w:hyperlink w:anchor="_Toc29803666" w:history="1">
             <w:r>
               <w:rPr>
                 <w:rStyle w:val="Hyperlink"/>
@@ -4316,7 +4345,7 @@
                 <w:noProof/>
                 <w:webHidden/>
               </w:rPr>
-              <w:instrText xml:space="preserve"> PAGEREF _Toc29635629 \h </w:instrText>
+              <w:instrText xml:space="preserve"> PAGEREF _Toc29803666 \h </w:instrText>
             </w:r>
             <w:r>
               <w:rPr>
@@ -4361,7 +4390,7 @@
               <w:lang w:val="id-ID" w:eastAsia="ja-JP" w:bidi="ar-SA"/>
             </w:rPr>
           </w:pPr>
-          <w:hyperlink w:anchor="_Toc29635630" w:history="1">
+          <w:hyperlink w:anchor="_Toc29803667" w:history="1">
             <w:r>
               <w:rPr>
                 <w:rStyle w:val="Hyperlink"/>
@@ -4405,7 +4434,7 @@
                 <w:noProof/>
                 <w:webHidden/>
               </w:rPr>
-              <w:instrText xml:space="preserve"> PAGEREF _Toc29635630 \h </w:instrText>
+              <w:instrText xml:space="preserve"> PAGEREF _Toc29803667 \h </w:instrText>
             </w:r>
             <w:r>
               <w:rPr>
@@ -4450,7 +4479,7 @@
               <w:lang w:val="id-ID" w:eastAsia="ja-JP" w:bidi="ar-SA"/>
             </w:rPr>
           </w:pPr>
-          <w:hyperlink w:anchor="_Toc29635631" w:history="1">
+          <w:hyperlink w:anchor="_Toc29803668" w:history="1">
             <w:r>
               <w:rPr>
                 <w:rStyle w:val="Hyperlink"/>
@@ -4494,7 +4523,7 @@
                 <w:noProof/>
                 <w:webHidden/>
               </w:rPr>
-              <w:instrText xml:space="preserve"> PAGEREF _Toc29635631 \h </w:instrText>
+              <w:instrText xml:space="preserve"> PAGEREF _Toc29803668 \h </w:instrText>
             </w:r>
             <w:r>
               <w:rPr>
@@ -4536,7 +4565,7 @@
               <w:lang w:val="id-ID" w:eastAsia="ja-JP" w:bidi="ar-SA"/>
             </w:rPr>
           </w:pPr>
-          <w:hyperlink w:anchor="_Toc29635632" w:history="1">
+          <w:hyperlink w:anchor="_Toc29803669" w:history="1">
             <w:r>
               <w:rPr>
                 <w:rStyle w:val="Hyperlink"/>
@@ -4580,7 +4609,7 @@
                 <w:noProof/>
                 <w:webHidden/>
               </w:rPr>
-              <w:instrText xml:space="preserve"> PAGEREF _Toc29635632 \h </w:instrText>
+              <w:instrText xml:space="preserve"> PAGEREF _Toc29803669 \h </w:instrText>
             </w:r>
             <w:r>
               <w:rPr>
@@ -4622,7 +4651,7 @@
               <w:lang w:val="id-ID" w:eastAsia="ja-JP" w:bidi="ar-SA"/>
             </w:rPr>
           </w:pPr>
-          <w:hyperlink w:anchor="_Toc29635633" w:history="1">
+          <w:hyperlink w:anchor="_Toc29803670" w:history="1">
             <w:r>
               <w:rPr>
                 <w:rStyle w:val="Hyperlink"/>
@@ -4666,7 +4695,7 @@
                 <w:noProof/>
                 <w:webHidden/>
               </w:rPr>
-              <w:instrText xml:space="preserve"> PAGEREF _Toc29635633 \h </w:instrText>
+              <w:instrText xml:space="preserve"> PAGEREF _Toc29803670 \h </w:instrText>
             </w:r>
             <w:r>
               <w:rPr>
@@ -4708,7 +4737,7 @@
               <w:lang w:val="id-ID" w:eastAsia="ja-JP" w:bidi="ar-SA"/>
             </w:rPr>
           </w:pPr>
-          <w:hyperlink w:anchor="_Toc29635634" w:history="1">
+          <w:hyperlink w:anchor="_Toc29803671" w:history="1">
             <w:r>
               <w:rPr>
                 <w:rStyle w:val="Hyperlink"/>
@@ -4752,7 +4781,7 @@
                 <w:noProof/>
                 <w:webHidden/>
               </w:rPr>
-              <w:instrText xml:space="preserve"> PAGEREF _Toc29635634 \h </w:instrText>
+              <w:instrText xml:space="preserve"> PAGEREF _Toc29803671 \h </w:instrText>
             </w:r>
             <w:r>
               <w:rPr>
@@ -4795,7 +4824,7 @@
               <w:lang w:val="id-ID" w:eastAsia="ja-JP" w:bidi="ar-SA"/>
             </w:rPr>
           </w:pPr>
-          <w:hyperlink w:anchor="_Toc29635635" w:history="1">
+          <w:hyperlink w:anchor="_Toc29803672" w:history="1">
             <w:r>
               <w:rPr>
                 <w:rStyle w:val="Hyperlink"/>
@@ -4822,7 +4851,7 @@
                 <w:noProof/>
                 <w:webHidden/>
               </w:rPr>
-              <w:instrText xml:space="preserve"> PAGEREF _Toc29635635 \h </w:instrText>
+              <w:instrText xml:space="preserve"> PAGEREF _Toc29803672 \h </w:instrText>
             </w:r>
             <w:r>
               <w:rPr>
@@ -4882,7 +4911,7 @@
           <w:lang w:val="en-US" w:eastAsia="id-ID"/>
         </w:rPr>
       </w:pPr>
-      <w:bookmarkStart w:id="38" w:name="_Toc29633593"/>
+      <w:bookmarkStart w:id="40" w:name="_Toc29633593"/>
       <w:r>
         <w:br w:type="page"/>
       </w:r>
@@ -4891,13 +4920,13 @@
       <w:pPr>
         <w:pStyle w:val="Heading1"/>
       </w:pPr>
-      <w:bookmarkStart w:id="39" w:name="_Toc29635598"/>
+      <w:bookmarkStart w:id="41" w:name="_Toc29803635"/>
       <w:r>
         <w:lastRenderedPageBreak/>
         <w:t>DAFTAR GAMBAR</w:t>
       </w:r>
-      <w:bookmarkEnd w:id="38"/>
-      <w:bookmarkEnd w:id="39"/>
+      <w:bookmarkEnd w:id="40"/>
+      <w:bookmarkEnd w:id="41"/>
     </w:p>
     <w:p>
       <w:pPr>
@@ -4906,8 +4935,6 @@
           <w:lang w:eastAsia="id-ID"/>
         </w:rPr>
       </w:pPr>
-      <w:bookmarkStart w:id="40" w:name="_GoBack"/>
-      <w:bookmarkEnd w:id="40"/>
     </w:p>
     <w:p>
       <w:pPr>
@@ -4960,7 +4987,7 @@
         <w:rPr>
           <w:noProof/>
         </w:rPr>
-        <w:instrText xml:space="preserve"> PAGEREF _Toc29633064 \h </w:instrText>
+        <w:instrText xml:space="preserve"> PAGEREF _Toc29802548 \h </w:instrText>
       </w:r>
       <w:r>
         <w:rPr>
@@ -5022,7 +5049,7 @@
         <w:rPr>
           <w:noProof/>
         </w:rPr>
-        <w:instrText xml:space="preserve"> PAGEREF _Toc29633065 \h </w:instrText>
+        <w:instrText xml:space="preserve"> PAGEREF _Toc29802549 \h </w:instrText>
       </w:r>
       <w:r>
         <w:rPr>
@@ -5084,7 +5111,7 @@
         <w:rPr>
           <w:noProof/>
         </w:rPr>
-        <w:instrText xml:space="preserve"> PAGEREF _Toc29633066 \h </w:instrText>
+        <w:instrText xml:space="preserve"> PAGEREF _Toc29802550 \h </w:instrText>
       </w:r>
       <w:r>
         <w:rPr>
@@ -5137,14 +5164,14 @@
       <w:pPr>
         <w:pStyle w:val="Heading1"/>
       </w:pPr>
-      <w:bookmarkStart w:id="41" w:name="_Toc29633594"/>
-      <w:bookmarkStart w:id="42" w:name="_Toc29635599"/>
+      <w:bookmarkStart w:id="42" w:name="_Toc29633594"/>
+      <w:bookmarkStart w:id="43" w:name="_Toc29803636"/>
       <w:r>
         <w:lastRenderedPageBreak/>
         <w:t>DAFTAR LAMPIRAN</w:t>
       </w:r>
-      <w:bookmarkEnd w:id="41"/>
       <w:bookmarkEnd w:id="42"/>
+      <w:bookmarkEnd w:id="43"/>
     </w:p>
     <w:p>
       <w:pPr>
@@ -5185,6 +5212,13 @@
           <w:lang w:eastAsia="id-ID"/>
         </w:rPr>
         <w:fldChar w:fldCharType="separate"/>
+      </w:r>
+      <w:r>
+        <w:rPr>
+          <w:rFonts w:cs="Times New Roman"/>
+          <w:noProof/>
+        </w:rPr>
+        <w:t>Lampiran 1</w:t>
       </w:r>
       <w:r>
         <w:rPr>
@@ -5192,7 +5226,36 @@
           <w:noProof/>
           <w:lang w:val="en-US"/>
         </w:rPr>
-        <w:t>Lampiran 1</w:t>
+        <w:t xml:space="preserve">: </w:t>
+      </w:r>
+      <w:r>
+        <w:rPr>
+          <w:rFonts w:cs="Times New Roman"/>
+          <w:noProof/>
+        </w:rPr>
+        <w:t>Kerangka Acuan Kerja Praktik</w:t>
+      </w:r>
+      <w:r>
+        <w:rPr>
+          <w:noProof/>
+        </w:rPr>
+        <w:tab/>
+        <w:t>23</w:t>
+      </w:r>
+    </w:p>
+    <w:p>
+      <w:pPr>
+        <w:pStyle w:val="Index1"/>
+        <w:rPr>
+          <w:noProof/>
+        </w:rPr>
+      </w:pPr>
+      <w:r>
+        <w:rPr>
+          <w:rFonts w:cs="Times New Roman"/>
+          <w:noProof/>
+        </w:rPr>
+        <w:t>Lampiran 2</w:t>
       </w:r>
       <w:r>
         <w:rPr>
@@ -5206,55 +5269,15 @@
         <w:rPr>
           <w:rFonts w:cs="Times New Roman"/>
           <w:noProof/>
-          <w:lang w:val="en-US"/>
-        </w:rPr>
-        <w:t>Kerangka Acuan Kerja Praktik</w:t>
+        </w:rPr>
+        <w:t>Log Kerja Praktik</w:t>
       </w:r>
       <w:r>
         <w:rPr>
           <w:noProof/>
         </w:rPr>
         <w:tab/>
-        <w:t>22</w:t>
-      </w:r>
-    </w:p>
-    <w:p>
-      <w:pPr>
-        <w:pStyle w:val="Index1"/>
-        <w:rPr>
-          <w:noProof/>
-        </w:rPr>
-      </w:pPr>
-      <w:r>
-        <w:rPr>
-          <w:rFonts w:cs="Times New Roman"/>
-          <w:noProof/>
-          <w:lang w:val="en-US"/>
-        </w:rPr>
-        <w:t>Lampiran 2</w:t>
-      </w:r>
-      <w:r>
-        <w:rPr>
-          <w:rFonts w:cs="Times New Roman"/>
-          <w:noProof/>
-          <w:lang w:val="en-US"/>
-        </w:rPr>
-        <w:t xml:space="preserve">: </w:t>
-      </w:r>
-      <w:r>
-        <w:rPr>
-          <w:rFonts w:cs="Times New Roman"/>
-          <w:noProof/>
-          <w:lang w:val="en-US"/>
-        </w:rPr>
-        <w:t>Log Kerja Praktik</w:t>
-      </w:r>
-      <w:r>
-        <w:rPr>
-          <w:noProof/>
-        </w:rPr>
-        <w:tab/>
-        <w:t>24</w:t>
+        <w:t>25</w:t>
       </w:r>
     </w:p>
     <w:p>
@@ -5303,19 +5326,19 @@
         </w:numPr>
         <w:ind w:left="0" w:firstLine="0"/>
       </w:pPr>
-      <w:bookmarkStart w:id="43" w:name="_heading=h.3dy6vkm"/>
-      <w:bookmarkEnd w:id="43"/>
+      <w:bookmarkStart w:id="44" w:name="_heading=h.3dy6vkm"/>
+      <w:bookmarkEnd w:id="44"/>
       <w:r>
         <w:lastRenderedPageBreak/>
         <w:br/>
       </w:r>
-      <w:bookmarkStart w:id="44" w:name="_Toc29633595"/>
-      <w:bookmarkStart w:id="45" w:name="_Toc29635600"/>
+      <w:bookmarkStart w:id="45" w:name="_Toc29633595"/>
+      <w:bookmarkStart w:id="46" w:name="_Toc29803637"/>
       <w:r>
         <w:t>PENDAHULUAN</w:t>
       </w:r>
-      <w:bookmarkEnd w:id="44"/>
       <w:bookmarkEnd w:id="45"/>
+      <w:bookmarkEnd w:id="46"/>
     </w:p>
     <w:p>
       <w:pPr>
@@ -5329,8 +5352,8 @@
       <w:pPr>
         <w:pStyle w:val="LO-normal"/>
       </w:pPr>
-      <w:bookmarkStart w:id="46" w:name="_heading=h.1t3h5sf"/>
-      <w:bookmarkEnd w:id="46"/>
+      <w:bookmarkStart w:id="47" w:name="_heading=h.1t3h5sf"/>
+      <w:bookmarkEnd w:id="47"/>
       <w:proofErr w:type="gramStart"/>
       <w:r>
         <w:rPr>
@@ -5396,13 +5419,13 @@
           <w:numId w:val="2"/>
         </w:numPr>
       </w:pPr>
-      <w:bookmarkStart w:id="47" w:name="_Toc29633596"/>
-      <w:bookmarkStart w:id="48" w:name="_Toc29635601"/>
+      <w:bookmarkStart w:id="48" w:name="_Toc29633596"/>
+      <w:bookmarkStart w:id="49" w:name="_Toc29803638"/>
       <w:r>
         <w:t>Proses Pencarian Kerja Praktik</w:t>
       </w:r>
-      <w:bookmarkEnd w:id="47"/>
       <w:bookmarkEnd w:id="48"/>
+      <w:bookmarkEnd w:id="49"/>
     </w:p>
     <w:p>
       <w:pPr>
@@ -5978,22 +6001,22 @@
           <w:numId w:val="2"/>
         </w:numPr>
       </w:pPr>
-      <w:bookmarkStart w:id="49" w:name="_heading=h.4d34og8"/>
-      <w:bookmarkStart w:id="50" w:name="_Toc29633597"/>
-      <w:bookmarkStart w:id="51" w:name="_Toc29635602"/>
-      <w:bookmarkEnd w:id="49"/>
+      <w:bookmarkStart w:id="50" w:name="_heading=h.4d34og8"/>
+      <w:bookmarkStart w:id="51" w:name="_Toc29633597"/>
+      <w:bookmarkStart w:id="52" w:name="_Toc29803639"/>
+      <w:bookmarkEnd w:id="50"/>
       <w:r>
         <w:t>Tempat Kerja Praktik</w:t>
       </w:r>
-      <w:bookmarkEnd w:id="50"/>
       <w:bookmarkEnd w:id="51"/>
+      <w:bookmarkEnd w:id="52"/>
     </w:p>
     <w:p>
       <w:pPr>
         <w:pStyle w:val="LO-normal"/>
       </w:pPr>
-      <w:bookmarkStart w:id="52" w:name="_heading=h.2s8eyo1"/>
-      <w:bookmarkEnd w:id="52"/>
+      <w:bookmarkStart w:id="53" w:name="_heading=h.2s8eyo1"/>
+      <w:bookmarkEnd w:id="53"/>
       <w:proofErr w:type="gramStart"/>
       <w:r>
         <w:rPr>
@@ -6017,16 +6040,16 @@
           <w:numId w:val="2"/>
         </w:numPr>
       </w:pPr>
-      <w:bookmarkStart w:id="53" w:name="_heading=h.17dp8vu"/>
-      <w:bookmarkStart w:id="54" w:name="_Toc29633598"/>
-      <w:bookmarkStart w:id="55" w:name="_Toc29635603"/>
-      <w:bookmarkEnd w:id="53"/>
+      <w:bookmarkStart w:id="54" w:name="_heading=h.17dp8vu"/>
+      <w:bookmarkStart w:id="55" w:name="_Toc29633598"/>
+      <w:bookmarkStart w:id="56" w:name="_Toc29803640"/>
+      <w:bookmarkEnd w:id="54"/>
       <w:r>
         <w:lastRenderedPageBreak/>
         <w:t>Profil Tempat Kerja Praktik</w:t>
       </w:r>
-      <w:bookmarkEnd w:id="54"/>
       <w:bookmarkEnd w:id="55"/>
+      <w:bookmarkEnd w:id="56"/>
     </w:p>
     <w:p>
       <w:pPr>
@@ -6241,7 +6264,7 @@
           <w:lang w:val="id-ID" w:eastAsia="ja-JP" w:bidi="ar-SA"/>
         </w:rPr>
         <w:drawing>
-          <wp:inline distT="0" distB="0" distL="0" distR="0" wp14:anchorId="086DE3BF" wp14:editId="7AC6BF12">
+          <wp:inline distT="0" distB="0" distL="0" distR="0" wp14:anchorId="55B40F07" wp14:editId="77B16179">
             <wp:extent cx="2971165" cy="2032635"/>
             <wp:effectExtent l="0" t="0" r="0" b="0"/>
             <wp:docPr id="5" name="image1.png"/>
@@ -6286,7 +6309,7 @@
           <w:noProof/>
         </w:rPr>
       </w:pPr>
-      <w:bookmarkStart w:id="56" w:name="_Toc29633064"/>
+      <w:bookmarkStart w:id="57" w:name="_Toc29802548"/>
       <w:proofErr w:type="gramStart"/>
       <w:r>
         <w:t xml:space="preserve">Gambar </w:t>
@@ -6348,7 +6371,7 @@
         </w:rPr>
         <w:t>Logo PT Ecomindo Saranacipta</w:t>
       </w:r>
-      <w:bookmarkEnd w:id="56"/>
+      <w:bookmarkEnd w:id="57"/>
     </w:p>
     <w:p>
       <w:pPr>
@@ -6663,7 +6686,7 @@
           <w:lang w:val="id-ID" w:eastAsia="ja-JP" w:bidi="ar-SA"/>
         </w:rPr>
         <w:drawing>
-          <wp:inline distT="0" distB="0" distL="0" distR="0" wp14:anchorId="359D0795" wp14:editId="6438A449">
+          <wp:inline distT="0" distB="0" distL="0" distR="0" wp14:anchorId="6AF5484E" wp14:editId="5EE3C129">
             <wp:extent cx="3943350" cy="1971675"/>
             <wp:effectExtent l="0" t="0" r="0" b="0"/>
             <wp:docPr id="10" name="image3.png"/>
@@ -6705,7 +6728,7 @@
       <w:pPr>
         <w:pStyle w:val="Caption"/>
       </w:pPr>
-      <w:bookmarkStart w:id="57" w:name="_Toc29633065"/>
+      <w:bookmarkStart w:id="58" w:name="_Toc29802549"/>
       <w:proofErr w:type="gramStart"/>
       <w:r>
         <w:t xml:space="preserve">Gambar </w:t>
@@ -6761,7 +6784,7 @@
       <w:r>
         <w:t>Struktur Organisasi PT Ecomindo Saranacipta</w:t>
       </w:r>
-      <w:bookmarkEnd w:id="57"/>
+      <w:bookmarkEnd w:id="58"/>
     </w:p>
     <w:p>
       <w:pPr>
@@ -6788,15 +6811,15 @@
           <w:numId w:val="2"/>
         </w:numPr>
       </w:pPr>
-      <w:bookmarkStart w:id="58" w:name="_heading=h.26in1rg"/>
-      <w:bookmarkStart w:id="59" w:name="_Toc29633599"/>
-      <w:bookmarkStart w:id="60" w:name="_Toc29635604"/>
-      <w:bookmarkEnd w:id="58"/>
+      <w:bookmarkStart w:id="59" w:name="_heading=h.26in1rg"/>
+      <w:bookmarkStart w:id="60" w:name="_Toc29633599"/>
+      <w:bookmarkStart w:id="61" w:name="_Toc29803641"/>
+      <w:bookmarkEnd w:id="59"/>
       <w:r>
         <w:t>Posisi Penempatan Pelaksana Kerja Praktik dalam Struktur Organisasi</w:t>
       </w:r>
-      <w:bookmarkEnd w:id="59"/>
       <w:bookmarkEnd w:id="60"/>
+      <w:bookmarkEnd w:id="61"/>
     </w:p>
     <w:p>
       <w:pPr>
@@ -6861,7 +6884,20 @@
         <w:rPr>
           <w:rFonts w:ascii="Times New Roman" w:hAnsi="Times New Roman"/>
         </w:rPr>
-        <w:t xml:space="preserve"> dari sebuah aplikasi pencarian promo bernama Poinin dari sisi </w:t>
+        <w:t xml:space="preserve"> dari sebuah aplikasi pencarian </w:t>
+      </w:r>
+      <w:r>
+        <w:rPr>
+          <w:rFonts w:ascii="Times New Roman" w:hAnsi="Times New Roman"/>
+          <w:i/>
+        </w:rPr>
+        <w:t>promo</w:t>
+      </w:r>
+      <w:r>
+        <w:rPr>
+          <w:rFonts w:ascii="Times New Roman" w:hAnsi="Times New Roman"/>
+        </w:rPr>
+        <w:t xml:space="preserve"> bernama Poinin dari sisi </w:t>
       </w:r>
       <w:r>
         <w:rPr>
@@ -6990,8 +7026,8 @@
         </w:rPr>
         <w:t xml:space="preserve"> bernama Oriz</w:t>
       </w:r>
-      <w:bookmarkStart w:id="61" w:name="_heading=h.35nkun2"/>
-      <w:bookmarkEnd w:id="61"/>
+      <w:bookmarkStart w:id="62" w:name="_heading=h.35nkun2"/>
+      <w:bookmarkEnd w:id="62"/>
       <w:r>
         <w:rPr>
           <w:rFonts w:ascii="Times New Roman" w:hAnsi="Times New Roman"/>
@@ -7005,11 +7041,12 @@
         <w:sectPr>
           <w:headerReference w:type="even" r:id="rId17"/>
           <w:headerReference w:type="default" r:id="rId18"/>
-          <w:footerReference w:type="default" r:id="rId19"/>
-          <w:headerReference w:type="first" r:id="rId20"/>
-          <w:footerReference w:type="first" r:id="rId21"/>
+          <w:footerReference w:type="even" r:id="rId19"/>
+          <w:footerReference w:type="default" r:id="rId20"/>
+          <w:headerReference w:type="first" r:id="rId21"/>
+          <w:footerReference w:type="first" r:id="rId22"/>
           <w:pgSz w:w="11906" w:h="16838"/>
-          <w:pgMar w:top="2275" w:right="1699" w:bottom="1699" w:left="1699" w:header="1699" w:footer="1417" w:gutter="0"/>
+          <w:pgMar w:top="2274" w:right="1701" w:bottom="1701" w:left="1701" w:header="850" w:footer="1417" w:gutter="0"/>
           <w:pgNumType w:start="1"/>
           <w:cols w:space="720"/>
           <w:formProt w:val="0"/>
@@ -7034,13 +7071,13 @@
         <w:lastRenderedPageBreak/>
         <w:br/>
       </w:r>
-      <w:bookmarkStart w:id="62" w:name="_Toc29633600"/>
-      <w:bookmarkStart w:id="63" w:name="_Toc29635605"/>
+      <w:bookmarkStart w:id="63" w:name="_Toc29633600"/>
+      <w:bookmarkStart w:id="64" w:name="_Toc29803642"/>
       <w:r>
         <w:t>ISI</w:t>
       </w:r>
-      <w:bookmarkEnd w:id="62"/>
       <w:bookmarkEnd w:id="63"/>
+      <w:bookmarkEnd w:id="64"/>
     </w:p>
     <w:p>
       <w:pPr>
@@ -7105,15 +7142,15 @@
           <w:numId w:val="2"/>
         </w:numPr>
       </w:pPr>
-      <w:bookmarkStart w:id="64" w:name="_heading=h.1ksv4uv"/>
-      <w:bookmarkStart w:id="65" w:name="_Toc29633601"/>
-      <w:bookmarkStart w:id="66" w:name="_Toc29635606"/>
-      <w:bookmarkEnd w:id="64"/>
+      <w:bookmarkStart w:id="65" w:name="_heading=h.1ksv4uv"/>
+      <w:bookmarkStart w:id="66" w:name="_Toc29633601"/>
+      <w:bookmarkStart w:id="67" w:name="_Toc29803643"/>
+      <w:bookmarkEnd w:id="65"/>
       <w:r>
         <w:t>Pekerjaan Kerja Praktik</w:t>
       </w:r>
-      <w:bookmarkEnd w:id="65"/>
       <w:bookmarkEnd w:id="66"/>
+      <w:bookmarkEnd w:id="67"/>
     </w:p>
     <w:p>
       <w:pPr>
@@ -7183,15 +7220,15 @@
           <w:numId w:val="2"/>
         </w:numPr>
       </w:pPr>
-      <w:bookmarkStart w:id="67" w:name="_heading=h.44sinio"/>
-      <w:bookmarkStart w:id="68" w:name="_Toc29633602"/>
-      <w:bookmarkStart w:id="69" w:name="_Toc29635607"/>
-      <w:bookmarkEnd w:id="67"/>
+      <w:bookmarkStart w:id="68" w:name="_heading=h.44sinio"/>
+      <w:bookmarkStart w:id="69" w:name="_Toc29633602"/>
+      <w:bookmarkStart w:id="70" w:name="_Toc29803644"/>
+      <w:bookmarkEnd w:id="68"/>
       <w:r>
         <w:t>Latar Belakang Pekerjaan</w:t>
       </w:r>
-      <w:bookmarkEnd w:id="68"/>
       <w:bookmarkEnd w:id="69"/>
+      <w:bookmarkEnd w:id="70"/>
     </w:p>
     <w:p>
       <w:pPr>
@@ -7655,15 +7692,15 @@
           <w:numId w:val="2"/>
         </w:numPr>
       </w:pPr>
-      <w:bookmarkStart w:id="70" w:name="_heading=h.2jxsxqh"/>
-      <w:bookmarkStart w:id="71" w:name="_Toc29633603"/>
-      <w:bookmarkStart w:id="72" w:name="_Toc29635608"/>
-      <w:bookmarkEnd w:id="70"/>
+      <w:bookmarkStart w:id="71" w:name="_heading=h.2jxsxqh"/>
+      <w:bookmarkStart w:id="72" w:name="_Toc29633603"/>
+      <w:bookmarkStart w:id="73" w:name="_Toc29803645"/>
+      <w:bookmarkEnd w:id="71"/>
       <w:r>
         <w:t>Deskripsi Pekerjaan</w:t>
       </w:r>
-      <w:bookmarkEnd w:id="71"/>
       <w:bookmarkEnd w:id="72"/>
+      <w:bookmarkEnd w:id="73"/>
     </w:p>
     <w:p>
       <w:pPr>
@@ -8214,15 +8251,15 @@
           <w:numId w:val="2"/>
         </w:numPr>
       </w:pPr>
-      <w:bookmarkStart w:id="73" w:name="_heading=h.z337ya"/>
-      <w:bookmarkStart w:id="74" w:name="_Toc29633604"/>
-      <w:bookmarkStart w:id="75" w:name="_Toc29635609"/>
-      <w:bookmarkEnd w:id="73"/>
+      <w:bookmarkStart w:id="74" w:name="_heading=h.z337ya"/>
+      <w:bookmarkStart w:id="75" w:name="_Toc29633604"/>
+      <w:bookmarkStart w:id="76" w:name="_Toc29803646"/>
+      <w:bookmarkEnd w:id="74"/>
       <w:r>
         <w:t>Tinjauan Pustaka</w:t>
       </w:r>
-      <w:bookmarkEnd w:id="74"/>
       <w:bookmarkEnd w:id="75"/>
+      <w:bookmarkEnd w:id="76"/>
     </w:p>
     <w:p>
       <w:pPr>
@@ -8331,18 +8368,18 @@
           <w:numId w:val="2"/>
         </w:numPr>
       </w:pPr>
-      <w:bookmarkStart w:id="76" w:name="_heading=h.3j2qqm3"/>
-      <w:bookmarkStart w:id="77" w:name="_Toc29633605"/>
-      <w:bookmarkStart w:id="78" w:name="_Toc29635610"/>
-      <w:bookmarkEnd w:id="76"/>
+      <w:bookmarkStart w:id="77" w:name="_heading=h.3j2qqm3"/>
+      <w:bookmarkStart w:id="78" w:name="_Toc29633605"/>
+      <w:bookmarkStart w:id="79" w:name="_Toc29803647"/>
+      <w:bookmarkEnd w:id="77"/>
       <w:r>
         <w:rPr>
           <w:i/>
         </w:rPr>
         <w:t>Reactive Programming</w:t>
       </w:r>
-      <w:bookmarkEnd w:id="77"/>
       <w:bookmarkEnd w:id="78"/>
+      <w:bookmarkEnd w:id="79"/>
     </w:p>
     <w:p>
       <w:pPr>
@@ -8492,18 +8529,18 @@
           <w:numId w:val="2"/>
         </w:numPr>
       </w:pPr>
-      <w:bookmarkStart w:id="79" w:name="_heading=h.1y810tw"/>
-      <w:bookmarkStart w:id="80" w:name="_Toc29633606"/>
-      <w:bookmarkStart w:id="81" w:name="_Toc29635611"/>
-      <w:bookmarkEnd w:id="79"/>
+      <w:bookmarkStart w:id="80" w:name="_heading=h.1y810tw"/>
+      <w:bookmarkStart w:id="81" w:name="_Toc29633606"/>
+      <w:bookmarkStart w:id="82" w:name="_Toc29803648"/>
+      <w:bookmarkEnd w:id="80"/>
       <w:r>
         <w:rPr>
           <w:i/>
         </w:rPr>
         <w:t>No-SQL Database</w:t>
       </w:r>
-      <w:bookmarkEnd w:id="80"/>
       <w:bookmarkEnd w:id="81"/>
+      <w:bookmarkEnd w:id="82"/>
     </w:p>
     <w:p>
       <w:pPr>
@@ -8735,16 +8772,16 @@
           <w:iCs w:val="0"/>
         </w:rPr>
       </w:pPr>
-      <w:bookmarkStart w:id="82" w:name="_Toc29633607"/>
-      <w:bookmarkStart w:id="83" w:name="_Toc29635612"/>
+      <w:bookmarkStart w:id="83" w:name="_Toc29633607"/>
+      <w:bookmarkStart w:id="84" w:name="_Toc29803649"/>
       <w:r>
         <w:rPr>
           <w:i/>
         </w:rPr>
         <w:t>Serverless Architecture</w:t>
       </w:r>
-      <w:bookmarkEnd w:id="82"/>
       <w:bookmarkEnd w:id="83"/>
+      <w:bookmarkEnd w:id="84"/>
     </w:p>
     <w:p>
       <w:pPr>
@@ -8960,15 +8997,15 @@
           <w:numId w:val="2"/>
         </w:numPr>
       </w:pPr>
-      <w:bookmarkStart w:id="84" w:name="_heading=h.4i7ojhp"/>
-      <w:bookmarkStart w:id="85" w:name="_Toc29633608"/>
-      <w:bookmarkStart w:id="86" w:name="_Toc29635613"/>
-      <w:bookmarkEnd w:id="84"/>
+      <w:bookmarkStart w:id="85" w:name="_heading=h.4i7ojhp"/>
+      <w:bookmarkStart w:id="86" w:name="_Toc29633608"/>
+      <w:bookmarkStart w:id="87" w:name="_Toc29803650"/>
+      <w:bookmarkEnd w:id="85"/>
       <w:r>
         <w:t>Metodologi</w:t>
       </w:r>
-      <w:bookmarkEnd w:id="85"/>
       <w:bookmarkEnd w:id="86"/>
+      <w:bookmarkEnd w:id="87"/>
     </w:p>
     <w:p>
       <w:pPr>
@@ -9829,15 +9866,15 @@
           <w:numId w:val="2"/>
         </w:numPr>
       </w:pPr>
-      <w:bookmarkStart w:id="87" w:name="_heading=h.2xcytpi"/>
-      <w:bookmarkStart w:id="88" w:name="_Toc29633609"/>
-      <w:bookmarkStart w:id="89" w:name="_Toc29635614"/>
-      <w:bookmarkEnd w:id="87"/>
+      <w:bookmarkStart w:id="88" w:name="_heading=h.2xcytpi"/>
+      <w:bookmarkStart w:id="89" w:name="_Toc29633609"/>
+      <w:bookmarkStart w:id="90" w:name="_Toc29803651"/>
+      <w:bookmarkEnd w:id="88"/>
       <w:r>
         <w:t>Teknologi</w:t>
       </w:r>
-      <w:bookmarkEnd w:id="88"/>
       <w:bookmarkEnd w:id="89"/>
+      <w:bookmarkEnd w:id="90"/>
     </w:p>
     <w:p>
       <w:pPr>
@@ -9888,15 +9925,15 @@
           <w:numId w:val="2"/>
         </w:numPr>
       </w:pPr>
-      <w:bookmarkStart w:id="90" w:name="_heading=h.1ci93xb"/>
-      <w:bookmarkStart w:id="91" w:name="_Toc29633610"/>
-      <w:bookmarkStart w:id="92" w:name="_Toc29635615"/>
-      <w:bookmarkEnd w:id="90"/>
+      <w:bookmarkStart w:id="91" w:name="_heading=h.1ci93xb"/>
+      <w:bookmarkStart w:id="92" w:name="_Toc29633610"/>
+      <w:bookmarkStart w:id="93" w:name="_Toc29803652"/>
+      <w:bookmarkEnd w:id="91"/>
       <w:r>
         <w:t>Azure Functions</w:t>
       </w:r>
-      <w:bookmarkEnd w:id="91"/>
       <w:bookmarkEnd w:id="92"/>
+      <w:bookmarkEnd w:id="93"/>
     </w:p>
     <w:p>
       <w:pPr>
@@ -10039,15 +10076,15 @@
           <w:numId w:val="2"/>
         </w:numPr>
       </w:pPr>
-      <w:bookmarkStart w:id="93" w:name="_heading=h.3whwml4"/>
-      <w:bookmarkStart w:id="94" w:name="_Toc29633611"/>
-      <w:bookmarkStart w:id="95" w:name="_Toc29635616"/>
-      <w:bookmarkEnd w:id="93"/>
+      <w:bookmarkStart w:id="94" w:name="_heading=h.3whwml4"/>
+      <w:bookmarkStart w:id="95" w:name="_Toc29633611"/>
+      <w:bookmarkStart w:id="96" w:name="_Toc29803653"/>
+      <w:bookmarkEnd w:id="94"/>
       <w:r>
         <w:t>Azure Cosmos DB</w:t>
       </w:r>
-      <w:bookmarkEnd w:id="94"/>
       <w:bookmarkEnd w:id="95"/>
+      <w:bookmarkEnd w:id="96"/>
     </w:p>
     <w:p>
       <w:pPr>
@@ -10207,15 +10244,15 @@
           <w:numId w:val="2"/>
         </w:numPr>
       </w:pPr>
-      <w:bookmarkStart w:id="96" w:name="_heading=h.2bn6wsx"/>
-      <w:bookmarkStart w:id="97" w:name="_Toc29633612"/>
-      <w:bookmarkStart w:id="98" w:name="_Toc29635617"/>
-      <w:bookmarkEnd w:id="96"/>
+      <w:bookmarkStart w:id="97" w:name="_heading=h.2bn6wsx"/>
+      <w:bookmarkStart w:id="98" w:name="_Toc29633612"/>
+      <w:bookmarkStart w:id="99" w:name="_Toc29803654"/>
+      <w:bookmarkEnd w:id="97"/>
       <w:r>
         <w:t>Microsoft Team Foundation Server (Azure DevOps Server)</w:t>
       </w:r>
-      <w:bookmarkEnd w:id="97"/>
       <w:bookmarkEnd w:id="98"/>
+      <w:bookmarkEnd w:id="99"/>
     </w:p>
     <w:p>
       <w:pPr>
@@ -10377,15 +10414,15 @@
           <w:numId w:val="2"/>
         </w:numPr>
       </w:pPr>
-      <w:bookmarkStart w:id="99" w:name="_heading=h.qsh70q"/>
-      <w:bookmarkStart w:id="100" w:name="_Toc29633613"/>
-      <w:bookmarkStart w:id="101" w:name="_Toc29635618"/>
-      <w:bookmarkEnd w:id="99"/>
+      <w:bookmarkStart w:id="100" w:name="_heading=h.qsh70q"/>
+      <w:bookmarkStart w:id="101" w:name="_Toc29633613"/>
+      <w:bookmarkStart w:id="102" w:name="_Toc29803655"/>
+      <w:bookmarkEnd w:id="100"/>
       <w:r>
         <w:t>Microsoft Visual Studio</w:t>
       </w:r>
-      <w:bookmarkEnd w:id="100"/>
       <w:bookmarkEnd w:id="101"/>
+      <w:bookmarkEnd w:id="102"/>
     </w:p>
     <w:p>
       <w:pPr>
@@ -10520,13 +10557,13 @@
           <w:numId w:val="2"/>
         </w:numPr>
       </w:pPr>
-      <w:bookmarkStart w:id="102" w:name="_Toc29633614"/>
-      <w:bookmarkStart w:id="103" w:name="_Toc29635619"/>
+      <w:bookmarkStart w:id="103" w:name="_Toc29633614"/>
+      <w:bookmarkStart w:id="104" w:name="_Toc29803656"/>
       <w:r>
         <w:t>React Native</w:t>
       </w:r>
-      <w:bookmarkEnd w:id="102"/>
       <w:bookmarkEnd w:id="103"/>
+      <w:bookmarkEnd w:id="104"/>
     </w:p>
     <w:p>
       <w:pPr>
@@ -10634,13 +10671,13 @@
           <w:numId w:val="2"/>
         </w:numPr>
       </w:pPr>
-      <w:bookmarkStart w:id="104" w:name="_Toc29633615"/>
-      <w:bookmarkStart w:id="105" w:name="_Toc29635620"/>
+      <w:bookmarkStart w:id="105" w:name="_Toc29633615"/>
+      <w:bookmarkStart w:id="106" w:name="_Toc29803657"/>
       <w:r>
         <w:t>Microsoft Visual Studio Code</w:t>
       </w:r>
-      <w:bookmarkEnd w:id="104"/>
       <w:bookmarkEnd w:id="105"/>
+      <w:bookmarkEnd w:id="106"/>
     </w:p>
     <w:p>
       <w:pPr>
@@ -10827,15 +10864,15 @@
           <w:numId w:val="2"/>
         </w:numPr>
       </w:pPr>
-      <w:bookmarkStart w:id="106" w:name="_heading=h.3as4poj"/>
-      <w:bookmarkStart w:id="107" w:name="_Toc29633616"/>
-      <w:bookmarkStart w:id="108" w:name="_Toc29635621"/>
-      <w:bookmarkEnd w:id="106"/>
+      <w:bookmarkStart w:id="107" w:name="_heading=h.3as4poj"/>
+      <w:bookmarkStart w:id="108" w:name="_Toc29633616"/>
+      <w:bookmarkStart w:id="109" w:name="_Toc29803658"/>
+      <w:bookmarkEnd w:id="107"/>
       <w:r>
         <w:t>Hasil Pekerjaan</w:t>
       </w:r>
-      <w:bookmarkEnd w:id="107"/>
       <w:bookmarkEnd w:id="108"/>
+      <w:bookmarkEnd w:id="109"/>
     </w:p>
     <w:p>
       <w:pPr>
@@ -11422,7 +11459,7 @@
           <w:lang w:val="id-ID" w:eastAsia="ja-JP" w:bidi="ar-SA"/>
         </w:rPr>
         <w:drawing>
-          <wp:inline distT="0" distB="0" distL="0" distR="0" wp14:anchorId="6C037775" wp14:editId="5C0AB5C5">
+          <wp:inline distT="0" distB="0" distL="0" distR="0" wp14:anchorId="6276203A" wp14:editId="68BF4535">
             <wp:extent cx="1733550" cy="3250565"/>
             <wp:effectExtent l="0" t="0" r="0" b="0"/>
             <wp:docPr id="15" name="image2.png"/>
@@ -11439,7 +11476,7 @@
                     </pic:cNvPicPr>
                   </pic:nvPicPr>
                   <pic:blipFill>
-                    <a:blip r:embed="rId22"/>
+                    <a:blip r:embed="rId23"/>
                     <a:stretch>
                       <a:fillRect/>
                     </a:stretch>
@@ -11464,7 +11501,7 @@
       <w:pPr>
         <w:pStyle w:val="Caption"/>
       </w:pPr>
-      <w:bookmarkStart w:id="109" w:name="_Toc29633066"/>
+      <w:bookmarkStart w:id="110" w:name="_Toc29802550"/>
       <w:proofErr w:type="gramStart"/>
       <w:r>
         <w:t xml:space="preserve">Gambar </w:t>
@@ -11526,7 +11563,7 @@
         </w:rPr>
         <w:t>Halaman TOS Poinin</w:t>
       </w:r>
-      <w:bookmarkEnd w:id="109"/>
+      <w:bookmarkEnd w:id="110"/>
     </w:p>
     <w:p>
       <w:pPr>
@@ -11536,15 +11573,15 @@
           <w:numId w:val="2"/>
         </w:numPr>
       </w:pPr>
-      <w:bookmarkStart w:id="110" w:name="_heading=h.1pxezwc"/>
-      <w:bookmarkStart w:id="111" w:name="_Toc29633617"/>
-      <w:bookmarkStart w:id="112" w:name="_Toc29635622"/>
-      <w:bookmarkEnd w:id="110"/>
+      <w:bookmarkStart w:id="111" w:name="_heading=h.1pxezwc"/>
+      <w:bookmarkStart w:id="112" w:name="_Toc29633617"/>
+      <w:bookmarkStart w:id="113" w:name="_Toc29803659"/>
+      <w:bookmarkEnd w:id="111"/>
       <w:r>
         <w:t>Aspek Non Teknis</w:t>
       </w:r>
-      <w:bookmarkEnd w:id="111"/>
       <w:bookmarkEnd w:id="112"/>
+      <w:bookmarkEnd w:id="113"/>
     </w:p>
     <w:p>
       <w:pPr>
@@ -11845,15 +11882,15 @@
           <w:numId w:val="2"/>
         </w:numPr>
       </w:pPr>
-      <w:bookmarkStart w:id="113" w:name="_heading=h.49x2ik5"/>
-      <w:bookmarkStart w:id="114" w:name="_Toc29633618"/>
-      <w:bookmarkStart w:id="115" w:name="_Toc29635623"/>
-      <w:bookmarkEnd w:id="113"/>
+      <w:bookmarkStart w:id="114" w:name="_heading=h.49x2ik5"/>
+      <w:bookmarkStart w:id="115" w:name="_Toc29633618"/>
+      <w:bookmarkStart w:id="116" w:name="_Toc29803660"/>
+      <w:bookmarkEnd w:id="114"/>
       <w:r>
         <w:t>Analisis</w:t>
       </w:r>
-      <w:bookmarkEnd w:id="114"/>
       <w:bookmarkEnd w:id="115"/>
+      <w:bookmarkEnd w:id="116"/>
     </w:p>
     <w:p>
       <w:pPr>
@@ -11910,15 +11947,15 @@
           <w:numId w:val="2"/>
         </w:numPr>
       </w:pPr>
-      <w:bookmarkStart w:id="116" w:name="_heading=h.2p2csry"/>
-      <w:bookmarkStart w:id="117" w:name="_Toc29633619"/>
-      <w:bookmarkStart w:id="118" w:name="_Toc29635624"/>
-      <w:bookmarkEnd w:id="116"/>
+      <w:bookmarkStart w:id="117" w:name="_heading=h.2p2csry"/>
+      <w:bookmarkStart w:id="118" w:name="_Toc29633619"/>
+      <w:bookmarkStart w:id="119" w:name="_Toc29803661"/>
+      <w:bookmarkEnd w:id="117"/>
       <w:r>
         <w:t>Pelaksanaan Kerja Praktik</w:t>
       </w:r>
-      <w:bookmarkEnd w:id="117"/>
       <w:bookmarkEnd w:id="118"/>
+      <w:bookmarkEnd w:id="119"/>
     </w:p>
     <w:p>
       <w:pPr>
@@ -12016,16 +12053,16 @@
           <w:numId w:val="2"/>
         </w:numPr>
       </w:pPr>
-      <w:bookmarkStart w:id="119" w:name="_Toc29633620"/>
-      <w:bookmarkStart w:id="120" w:name="_Toc29635625"/>
+      <w:bookmarkStart w:id="120" w:name="_Toc29633620"/>
+      <w:bookmarkStart w:id="121" w:name="_Toc29803662"/>
       <w:r>
         <w:rPr>
           <w:iCs w:val="0"/>
         </w:rPr>
         <w:t>Ulasan Kesesuaian dan Perbedaan dengan KAKP</w:t>
       </w:r>
-      <w:bookmarkEnd w:id="119"/>
       <w:bookmarkEnd w:id="120"/>
+      <w:bookmarkEnd w:id="121"/>
     </w:p>
     <w:p>
       <w:pPr>
@@ -13186,8 +13223,8 @@
           <w:numId w:val="2"/>
         </w:numPr>
       </w:pPr>
-      <w:bookmarkStart w:id="121" w:name="_Toc29633621"/>
-      <w:bookmarkStart w:id="122" w:name="_Toc29635626"/>
+      <w:bookmarkStart w:id="122" w:name="_Toc29633621"/>
+      <w:bookmarkStart w:id="123" w:name="_Toc29803663"/>
       <w:r>
         <w:rPr>
           <w:iCs w:val="0"/>
@@ -13195,8 +13232,8 @@
         <w:lastRenderedPageBreak/>
         <w:t>Ulasan Tentang Kendala dan Cara Mengatasinya</w:t>
       </w:r>
-      <w:bookmarkEnd w:id="121"/>
       <w:bookmarkEnd w:id="122"/>
+      <w:bookmarkEnd w:id="123"/>
     </w:p>
     <w:p>
       <w:pPr>
@@ -13363,16 +13400,16 @@
           <w:numId w:val="2"/>
         </w:numPr>
       </w:pPr>
-      <w:bookmarkStart w:id="123" w:name="_Toc29633622"/>
-      <w:bookmarkStart w:id="124" w:name="_Toc29635627"/>
+      <w:bookmarkStart w:id="124" w:name="_Toc29633622"/>
+      <w:bookmarkStart w:id="125" w:name="_Toc29803664"/>
       <w:r>
         <w:rPr>
           <w:iCs w:val="0"/>
         </w:rPr>
         <w:t>Penilaian Individu terhadap Tempat KP</w:t>
       </w:r>
-      <w:bookmarkEnd w:id="123"/>
       <w:bookmarkEnd w:id="124"/>
+      <w:bookmarkEnd w:id="125"/>
     </w:p>
     <w:p>
       <w:pPr>
@@ -13443,15 +13480,15 @@
           <w:numId w:val="2"/>
         </w:numPr>
       </w:pPr>
-      <w:bookmarkStart w:id="125" w:name="_heading=h.3o7alnk"/>
-      <w:bookmarkStart w:id="126" w:name="_Toc29633623"/>
-      <w:bookmarkStart w:id="127" w:name="_Toc29635628"/>
-      <w:bookmarkEnd w:id="125"/>
+      <w:bookmarkStart w:id="126" w:name="_heading=h.3o7alnk"/>
+      <w:bookmarkStart w:id="127" w:name="_Toc29633623"/>
+      <w:bookmarkStart w:id="128" w:name="_Toc29803665"/>
+      <w:bookmarkEnd w:id="126"/>
       <w:r>
         <w:t>Relevansi dengan Perkuliahan di Fasilkom UI</w:t>
       </w:r>
-      <w:bookmarkEnd w:id="126"/>
       <w:bookmarkEnd w:id="127"/>
+      <w:bookmarkEnd w:id="128"/>
     </w:p>
     <w:p>
       <w:pPr>
@@ -13945,8 +13982,8 @@
         <w:spacing w:after="0" w:line="240" w:lineRule="auto"/>
         <w:jc w:val="left"/>
         <w:sectPr>
-          <w:headerReference w:type="first" r:id="rId23"/>
-          <w:footerReference w:type="first" r:id="rId24"/>
+          <w:headerReference w:type="first" r:id="rId24"/>
+          <w:footerReference w:type="first" r:id="rId25"/>
           <w:type w:val="continuous"/>
           <w:pgSz w:w="11906" w:h="16838"/>
           <w:pgMar w:top="2274" w:right="1701" w:bottom="1701" w:left="1701" w:header="1701" w:footer="720" w:gutter="0"/>
@@ -13974,13 +14011,13 @@
         <w:lastRenderedPageBreak/>
         <w:br/>
       </w:r>
-      <w:bookmarkStart w:id="128" w:name="_Toc29633624"/>
-      <w:bookmarkStart w:id="129" w:name="_Toc29635629"/>
+      <w:bookmarkStart w:id="129" w:name="_Toc29633624"/>
+      <w:bookmarkStart w:id="130" w:name="_Toc29803666"/>
       <w:r>
         <w:t>PENUTUP</w:t>
       </w:r>
-      <w:bookmarkEnd w:id="128"/>
       <w:bookmarkEnd w:id="129"/>
+      <w:bookmarkEnd w:id="130"/>
     </w:p>
     <w:p>
       <w:pPr>
@@ -14045,15 +14082,15 @@
           <w:numId w:val="2"/>
         </w:numPr>
       </w:pPr>
-      <w:bookmarkStart w:id="130" w:name="_heading=h.ihv636"/>
-      <w:bookmarkStart w:id="131" w:name="_Toc29633625"/>
-      <w:bookmarkStart w:id="132" w:name="_Toc29635630"/>
-      <w:bookmarkEnd w:id="130"/>
+      <w:bookmarkStart w:id="131" w:name="_heading=h.ihv636"/>
+      <w:bookmarkStart w:id="132" w:name="_Toc29633625"/>
+      <w:bookmarkStart w:id="133" w:name="_Toc29803667"/>
+      <w:bookmarkEnd w:id="131"/>
       <w:r>
         <w:t>Kesimpulan</w:t>
       </w:r>
-      <w:bookmarkEnd w:id="131"/>
       <w:bookmarkEnd w:id="132"/>
+      <w:bookmarkEnd w:id="133"/>
     </w:p>
     <w:p>
       <w:pPr>
@@ -14150,7 +14187,33 @@
         <w:rPr>
           <w:rFonts w:ascii="Times New Roman" w:hAnsi="Times New Roman"/>
         </w:rPr>
-        <w:t xml:space="preserve">Poinin, sebuah aplikasi yang membantu penggunanya mencari promo-promo. </w:t>
+        <w:t xml:space="preserve">Poinin, sebuah aplikasi yang membantu penggunanya mencari </w:t>
+      </w:r>
+      <w:r>
+        <w:rPr>
+          <w:rFonts w:ascii="Times New Roman" w:hAnsi="Times New Roman"/>
+          <w:i/>
+        </w:rPr>
+        <w:t>promo</w:t>
+      </w:r>
+      <w:r>
+        <w:rPr>
+          <w:rFonts w:ascii="Times New Roman" w:hAnsi="Times New Roman"/>
+        </w:rPr>
+        <w:t>-</w:t>
+      </w:r>
+      <w:r>
+        <w:rPr>
+          <w:rFonts w:ascii="Times New Roman" w:hAnsi="Times New Roman"/>
+          <w:i/>
+        </w:rPr>
+        <w:t>promo</w:t>
+      </w:r>
+      <w:r>
+        <w:rPr>
+          <w:rFonts w:ascii="Times New Roman" w:hAnsi="Times New Roman"/>
+        </w:rPr>
+        <w:t xml:space="preserve">. </w:t>
       </w:r>
     </w:p>
     <w:p>
@@ -14208,15 +14271,15 @@
           <w:numId w:val="2"/>
         </w:numPr>
       </w:pPr>
-      <w:bookmarkStart w:id="133" w:name="_heading=h.32hioqz"/>
-      <w:bookmarkStart w:id="134" w:name="_Toc29633626"/>
-      <w:bookmarkStart w:id="135" w:name="_Toc29635631"/>
-      <w:bookmarkEnd w:id="133"/>
+      <w:bookmarkStart w:id="134" w:name="_heading=h.32hioqz"/>
+      <w:bookmarkStart w:id="135" w:name="_Toc29633626"/>
+      <w:bookmarkStart w:id="136" w:name="_Toc29803668"/>
+      <w:bookmarkEnd w:id="134"/>
       <w:r>
         <w:t>Saran</w:t>
       </w:r>
-      <w:bookmarkEnd w:id="134"/>
       <w:bookmarkEnd w:id="135"/>
+      <w:bookmarkEnd w:id="136"/>
     </w:p>
     <w:p>
       <w:pPr>
@@ -14265,13 +14328,13 @@
           <w:numId w:val="2"/>
         </w:numPr>
       </w:pPr>
-      <w:bookmarkStart w:id="136" w:name="_Toc29633627"/>
-      <w:bookmarkStart w:id="137" w:name="_Toc29635632"/>
+      <w:bookmarkStart w:id="137" w:name="_Toc29633627"/>
+      <w:bookmarkStart w:id="138" w:name="_Toc29803669"/>
       <w:r>
         <w:t>Saran untuk Pelaksana KP</w:t>
       </w:r>
-      <w:bookmarkEnd w:id="136"/>
       <w:bookmarkEnd w:id="137"/>
+      <w:bookmarkEnd w:id="138"/>
     </w:p>
     <w:p>
       <w:pPr>
@@ -14409,13 +14472,13 @@
           <w:numId w:val="2"/>
         </w:numPr>
       </w:pPr>
-      <w:bookmarkStart w:id="138" w:name="_Toc29633628"/>
-      <w:bookmarkStart w:id="139" w:name="_Toc29635633"/>
+      <w:bookmarkStart w:id="139" w:name="_Toc29633628"/>
+      <w:bookmarkStart w:id="140" w:name="_Toc29803670"/>
       <w:r>
         <w:t>Saran untuk Tempat KP</w:t>
       </w:r>
-      <w:bookmarkEnd w:id="138"/>
       <w:bookmarkEnd w:id="139"/>
+      <w:bookmarkEnd w:id="140"/>
     </w:p>
     <w:p>
       <w:pPr>
@@ -14538,13 +14601,13 @@
           <w:numId w:val="2"/>
         </w:numPr>
       </w:pPr>
-      <w:bookmarkStart w:id="140" w:name="_Toc29633629"/>
-      <w:bookmarkStart w:id="141" w:name="_Toc29635634"/>
+      <w:bookmarkStart w:id="141" w:name="_Toc29633629"/>
+      <w:bookmarkStart w:id="142" w:name="_Toc29803671"/>
       <w:r>
         <w:t>Saran untuk Fasilkom UI</w:t>
       </w:r>
-      <w:bookmarkEnd w:id="140"/>
       <w:bookmarkEnd w:id="141"/>
+      <w:bookmarkEnd w:id="142"/>
     </w:p>
     <w:p>
       <w:pPr>
@@ -14656,12 +14719,12 @@
           <w:b w:val="0"/>
         </w:rPr>
         <w:sectPr>
-          <w:headerReference w:type="even" r:id="rId25"/>
-          <w:headerReference w:type="default" r:id="rId26"/>
-          <w:footerReference w:type="even" r:id="rId27"/>
-          <w:footerReference w:type="default" r:id="rId28"/>
-          <w:headerReference w:type="first" r:id="rId29"/>
-          <w:footerReference w:type="first" r:id="rId30"/>
+          <w:headerReference w:type="even" r:id="rId26"/>
+          <w:headerReference w:type="default" r:id="rId27"/>
+          <w:footerReference w:type="even" r:id="rId28"/>
+          <w:footerReference w:type="default" r:id="rId29"/>
+          <w:headerReference w:type="first" r:id="rId30"/>
+          <w:footerReference w:type="first" r:id="rId31"/>
           <w:pgSz w:w="11906" w:h="16838"/>
           <w:pgMar w:top="2274" w:right="1701" w:bottom="1701" w:left="1701" w:header="850" w:footer="1417" w:gutter="0"/>
           <w:cols w:space="720"/>
@@ -14675,10 +14738,10 @@
       <w:pPr>
         <w:pStyle w:val="Heading1"/>
       </w:pPr>
-      <w:bookmarkStart w:id="142" w:name="_heading=h.1hmsyys"/>
-      <w:bookmarkStart w:id="143" w:name="_Toc29633630"/>
-      <w:bookmarkStart w:id="144" w:name="_Toc29635635"/>
-      <w:bookmarkEnd w:id="142"/>
+      <w:bookmarkStart w:id="143" w:name="_heading=h.1hmsyys"/>
+      <w:bookmarkStart w:id="144" w:name="_Toc29633630"/>
+      <w:bookmarkStart w:id="145" w:name="_Toc29803672"/>
+      <w:bookmarkEnd w:id="143"/>
       <w:r>
         <w:lastRenderedPageBreak/>
         <w:t xml:space="preserve">DAFTAR </w:t>
@@ -14686,8 +14749,8 @@
       <w:r>
         <w:t>PUSTAKA</w:t>
       </w:r>
-      <w:bookmarkEnd w:id="143"/>
       <w:bookmarkEnd w:id="144"/>
+      <w:bookmarkEnd w:id="145"/>
     </w:p>
     <w:p>
       <w:pPr>
@@ -14697,6 +14760,7 @@
     <w:p>
       <w:pPr>
         <w:pStyle w:val="LO-normal"/>
+        <w:spacing w:line="240" w:lineRule="auto"/>
         <w:ind w:left="720" w:hanging="720"/>
       </w:pPr>
       <w:r>
@@ -14730,6 +14794,7 @@
     <w:p>
       <w:pPr>
         <w:pStyle w:val="LO-normal"/>
+        <w:spacing w:line="240" w:lineRule="auto"/>
         <w:ind w:left="720" w:hanging="720"/>
       </w:pPr>
       <w:proofErr w:type="gramStart"/>
@@ -14836,6 +14901,7 @@
     <w:p>
       <w:pPr>
         <w:pStyle w:val="LO-normal"/>
+        <w:spacing w:line="240" w:lineRule="auto"/>
         <w:ind w:left="720" w:hanging="720"/>
       </w:pPr>
       <w:r>
@@ -14876,6 +14942,7 @@
     <w:p>
       <w:pPr>
         <w:pStyle w:val="LO-normal"/>
+        <w:spacing w:line="240" w:lineRule="auto"/>
         <w:ind w:left="720" w:hanging="720"/>
       </w:pPr>
       <w:r>
@@ -14910,6 +14977,7 @@
     <w:p>
       <w:pPr>
         <w:pStyle w:val="LO-normal"/>
+        <w:spacing w:line="240" w:lineRule="auto"/>
         <w:ind w:left="720" w:hanging="720"/>
       </w:pPr>
       <w:proofErr w:type="gramStart"/>
@@ -14943,6 +15011,7 @@
     <w:p>
       <w:pPr>
         <w:pStyle w:val="LO-normal"/>
+        <w:spacing w:line="240" w:lineRule="auto"/>
         <w:ind w:left="720" w:hanging="720"/>
       </w:pPr>
       <w:proofErr w:type="gramStart"/>
@@ -14998,6 +15067,7 @@
     <w:p>
       <w:pPr>
         <w:pStyle w:val="LO-normal"/>
+        <w:spacing w:line="240" w:lineRule="auto"/>
         <w:ind w:left="720" w:hanging="720"/>
       </w:pPr>
       <w:proofErr w:type="gramStart"/>
@@ -15039,6 +15109,7 @@
     <w:p>
       <w:pPr>
         <w:pStyle w:val="LO-normal"/>
+        <w:spacing w:line="240" w:lineRule="auto"/>
         <w:ind w:left="720" w:hanging="720"/>
         <w:rPr>
           <w:rFonts w:ascii="Times New Roman" w:hAnsi="Times New Roman"/>
@@ -15100,76 +15171,31 @@
     </w:p>
     <w:p>
       <w:pPr>
-        <w:pStyle w:val="LO-normal"/>
-        <w:ind w:left="720" w:hanging="720"/>
-        <w:jc w:val="center"/>
-        <w:rPr>
-          <w:rFonts w:ascii="Times New Roman" w:hAnsi="Times New Roman" w:cs="Times New Roman"/>
-          <w:b/>
-        </w:rPr>
-      </w:pPr>
-      <w:r>
-        <w:rPr>
-          <w:rFonts w:ascii="Times New Roman" w:hAnsi="Times New Roman" w:cs="Times New Roman"/>
-          <w:b/>
-        </w:rPr>
-        <w:t>LAMPIRAN I:</w:t>
-      </w:r>
-    </w:p>
-    <w:p>
-      <w:pPr>
-        <w:pStyle w:val="LO-normal"/>
-        <w:ind w:left="720" w:hanging="720"/>
-        <w:jc w:val="center"/>
-        <w:rPr>
-          <w:rFonts w:ascii="Times New Roman" w:hAnsi="Times New Roman" w:cs="Times New Roman"/>
-          <w:b/>
-        </w:rPr>
-      </w:pPr>
-      <w:r>
-        <w:rPr>
-          <w:rFonts w:ascii="Times New Roman" w:hAnsi="Times New Roman" w:cs="Times New Roman"/>
-          <w:b/>
-        </w:rPr>
-        <w:t>KERANGKA ACUAN KERJA PRAKTIK</w:t>
-      </w:r>
-      <w:r>
-        <w:rPr>
-          <w:rFonts w:ascii="Times New Roman" w:hAnsi="Times New Roman" w:cs="Times New Roman"/>
-          <w:b/>
-        </w:rPr>
-        <w:fldChar w:fldCharType="begin"/>
-      </w:r>
-      <w:r>
-        <w:instrText xml:space="preserve"> XE "</w:instrText>
-      </w:r>
-      <w:r>
-        <w:rPr>
-          <w:rFonts w:cs="Times New Roman"/>
-        </w:rPr>
-        <w:instrText>Lampiran 1: Kerangka Acuan Kerja Praktik</w:instrText>
-      </w:r>
-      <w:r>
-        <w:instrText xml:space="preserve">" \y "Lampiran 1: Kerangka Acuan Kerja Praktik" </w:instrText>
-      </w:r>
-      <w:r>
-        <w:rPr>
-          <w:rFonts w:ascii="Times New Roman" w:hAnsi="Times New Roman" w:cs="Times New Roman"/>
-          <w:b/>
-        </w:rPr>
-        <w:fldChar w:fldCharType="end"/>
-      </w:r>
-    </w:p>
-    <w:p>
-      <w:pPr>
-        <w:pStyle w:val="LO-normal"/>
-        <w:ind w:left="720" w:hanging="720"/>
-        <w:jc w:val="center"/>
-        <w:rPr>
-          <w:rFonts w:ascii="Times New Roman" w:hAnsi="Times New Roman" w:cs="Times New Roman"/>
-          <w:b/>
+        <w:tabs>
+          <w:tab w:val="left" w:pos="4739"/>
+        </w:tabs>
+        <w:spacing w:after="0" w:line="240" w:lineRule="auto"/>
+        <w:jc w:val="left"/>
+        <w:rPr>
+          <w:lang w:val="en-US"/>
+        </w:rPr>
+      </w:pPr>
+      <w:r>
+        <w:rPr>
+          <w:lang w:val="en-US"/>
+        </w:rPr>
+        <w:tab/>
+      </w:r>
+    </w:p>
+    <w:p>
+      <w:pPr>
+        <w:rPr>
+          <w:lang w:val="en-US"/>
         </w:rPr>
         <w:sectPr>
+          <w:headerReference w:type="first" r:id="rId32"/>
+          <w:footerReference w:type="first" r:id="rId33"/>
+          <w:type w:val="continuous"/>
           <w:pgSz w:w="11906" w:h="16838"/>
           <w:pgMar w:top="2274" w:right="1701" w:bottom="1701" w:left="1701" w:header="850" w:footer="1417" w:gutter="0"/>
           <w:cols w:space="720"/>
@@ -15188,8 +15214,72 @@
           <w:rFonts w:ascii="Times New Roman" w:hAnsi="Times New Roman" w:cs="Times New Roman"/>
           <w:b/>
         </w:rPr>
+      </w:pPr>
+      <w:r>
+        <w:rPr>
+          <w:rFonts w:ascii="Times New Roman" w:hAnsi="Times New Roman" w:cs="Times New Roman"/>
+          <w:b/>
+        </w:rPr>
+        <w:lastRenderedPageBreak/>
+        <w:t>LAMPIRAN I:</w:t>
+      </w:r>
+    </w:p>
+    <w:p>
+      <w:pPr>
+        <w:pStyle w:val="LO-normal"/>
+        <w:ind w:left="720" w:hanging="720"/>
+        <w:jc w:val="center"/>
+        <w:rPr>
+          <w:rFonts w:ascii="Times New Roman" w:hAnsi="Times New Roman" w:cs="Times New Roman"/>
+          <w:b/>
+        </w:rPr>
+      </w:pPr>
+      <w:r>
+        <w:rPr>
+          <w:rFonts w:ascii="Times New Roman" w:hAnsi="Times New Roman" w:cs="Times New Roman"/>
+          <w:b/>
+        </w:rPr>
+        <w:t>KERANGKA ACUAN KERJA PRAKTIK</w:t>
+      </w:r>
+      <w:r>
+        <w:rPr>
+          <w:rFonts w:ascii="Times New Roman" w:hAnsi="Times New Roman" w:cs="Times New Roman"/>
+          <w:b/>
+        </w:rPr>
+        <w:fldChar w:fldCharType="begin"/>
+      </w:r>
+      <w:r>
+        <w:instrText xml:space="preserve"> XE "</w:instrText>
+      </w:r>
+      <w:r>
+        <w:rPr>
+          <w:rFonts w:cs="Times New Roman"/>
+        </w:rPr>
+        <w:instrText>Lampiran 1: Kerangka Acuan Kerja Praktik</w:instrText>
+      </w:r>
+      <w:r>
+        <w:instrText xml:space="preserve">" \y "Lampiran 1: Kerangka Acuan Kerja Praktik" </w:instrText>
+      </w:r>
+      <w:r>
+        <w:rPr>
+          <w:rFonts w:ascii="Times New Roman" w:hAnsi="Times New Roman" w:cs="Times New Roman"/>
+          <w:b/>
+        </w:rPr>
+        <w:fldChar w:fldCharType="end"/>
+      </w:r>
+    </w:p>
+    <w:p>
+      <w:pPr>
+        <w:pStyle w:val="LO-normal"/>
+        <w:ind w:left="720" w:hanging="720"/>
+        <w:jc w:val="center"/>
+        <w:rPr>
+          <w:rFonts w:ascii="Times New Roman" w:hAnsi="Times New Roman" w:cs="Times New Roman"/>
+          <w:b/>
+        </w:rPr>
         <w:sectPr>
-          <w:footerReference w:type="first" r:id="rId31"/>
+          <w:headerReference w:type="first" r:id="rId34"/>
+          <w:footerReference w:type="first" r:id="rId35"/>
           <w:pgSz w:w="11906" w:h="16838"/>
           <w:pgMar w:top="2274" w:right="1701" w:bottom="1701" w:left="1701" w:header="850" w:footer="1417" w:gutter="0"/>
           <w:cols w:space="720"/>
@@ -15208,71 +15298,8 @@
           <w:rFonts w:ascii="Times New Roman" w:hAnsi="Times New Roman" w:cs="Times New Roman"/>
           <w:b/>
         </w:rPr>
-      </w:pPr>
-      <w:r>
-        <w:rPr>
-          <w:rFonts w:ascii="Times New Roman" w:hAnsi="Times New Roman" w:cs="Times New Roman"/>
-          <w:b/>
-        </w:rPr>
-        <w:lastRenderedPageBreak/>
-        <w:t>LAMPIRAN II:</w:t>
-      </w:r>
-    </w:p>
-    <w:p>
-      <w:pPr>
-        <w:pStyle w:val="LO-normal"/>
-        <w:ind w:left="720" w:hanging="720"/>
-        <w:jc w:val="center"/>
-        <w:rPr>
-          <w:rFonts w:ascii="Times New Roman" w:hAnsi="Times New Roman" w:cs="Times New Roman"/>
-          <w:b/>
-        </w:rPr>
-      </w:pPr>
-      <w:r>
-        <w:rPr>
-          <w:rFonts w:ascii="Times New Roman" w:hAnsi="Times New Roman" w:cs="Times New Roman"/>
-          <w:b/>
-        </w:rPr>
-        <w:t>LOG KERJA PRAKTIK</w:t>
-      </w:r>
-      <w:r>
-        <w:rPr>
-          <w:rFonts w:ascii="Times New Roman" w:hAnsi="Times New Roman" w:cs="Times New Roman"/>
-          <w:b/>
-        </w:rPr>
-        <w:fldChar w:fldCharType="begin"/>
-      </w:r>
-      <w:r>
-        <w:instrText xml:space="preserve"> XE "</w:instrText>
-      </w:r>
-      <w:r>
-        <w:rPr>
-          <w:rFonts w:cs="Times New Roman"/>
-        </w:rPr>
-        <w:instrText>Lampiran 2: Log Kerja Praktik</w:instrText>
-      </w:r>
-      <w:r>
-        <w:instrText xml:space="preserve">" \y "Lampiran 2: Log Kerja Praktik" </w:instrText>
-      </w:r>
-      <w:r>
-        <w:rPr>
-          <w:rFonts w:ascii="Times New Roman" w:hAnsi="Times New Roman" w:cs="Times New Roman"/>
-          <w:b/>
-        </w:rPr>
-        <w:fldChar w:fldCharType="end"/>
-      </w:r>
-    </w:p>
-    <w:p>
-      <w:pPr>
-        <w:pStyle w:val="LO-normal"/>
-        <w:ind w:left="720" w:hanging="720"/>
-        <w:jc w:val="center"/>
-        <w:rPr>
-          <w:rFonts w:ascii="Times New Roman" w:hAnsi="Times New Roman" w:cs="Times New Roman"/>
-          <w:b/>
-        </w:rPr>
         <w:sectPr>
-          <w:footerReference w:type="first" r:id="rId32"/>
+          <w:footerReference w:type="first" r:id="rId36"/>
           <w:pgSz w:w="11906" w:h="16838"/>
           <w:pgMar w:top="2274" w:right="1701" w:bottom="1701" w:left="1701" w:header="850" w:footer="1417" w:gutter="0"/>
           <w:cols w:space="720"/>
@@ -15292,6 +15319,89 @@
           <w:b/>
         </w:rPr>
       </w:pPr>
+      <w:r>
+        <w:rPr>
+          <w:rFonts w:ascii="Times New Roman" w:hAnsi="Times New Roman" w:cs="Times New Roman"/>
+          <w:b/>
+        </w:rPr>
+        <w:lastRenderedPageBreak/>
+        <w:t>LAMPIRAN II:</w:t>
+      </w:r>
+    </w:p>
+    <w:p>
+      <w:pPr>
+        <w:pStyle w:val="LO-normal"/>
+        <w:ind w:left="720" w:hanging="720"/>
+        <w:jc w:val="center"/>
+        <w:rPr>
+          <w:rFonts w:ascii="Times New Roman" w:hAnsi="Times New Roman" w:cs="Times New Roman"/>
+          <w:b/>
+        </w:rPr>
+      </w:pPr>
+      <w:r>
+        <w:rPr>
+          <w:rFonts w:ascii="Times New Roman" w:hAnsi="Times New Roman" w:cs="Times New Roman"/>
+          <w:b/>
+        </w:rPr>
+        <w:t>LOG KERJA PRAKTIK</w:t>
+      </w:r>
+      <w:r>
+        <w:rPr>
+          <w:rFonts w:ascii="Times New Roman" w:hAnsi="Times New Roman" w:cs="Times New Roman"/>
+          <w:b/>
+        </w:rPr>
+        <w:fldChar w:fldCharType="begin"/>
+      </w:r>
+      <w:r>
+        <w:instrText xml:space="preserve"> XE "</w:instrText>
+      </w:r>
+      <w:r>
+        <w:rPr>
+          <w:rFonts w:cs="Times New Roman"/>
+        </w:rPr>
+        <w:instrText>Lampiran 2: Log Kerja Praktik</w:instrText>
+      </w:r>
+      <w:r>
+        <w:instrText xml:space="preserve">" \y "Lampiran 2: Log Kerja Praktik" </w:instrText>
+      </w:r>
+      <w:r>
+        <w:rPr>
+          <w:rFonts w:ascii="Times New Roman" w:hAnsi="Times New Roman" w:cs="Times New Roman"/>
+          <w:b/>
+        </w:rPr>
+        <w:fldChar w:fldCharType="end"/>
+      </w:r>
+    </w:p>
+    <w:p>
+      <w:pPr>
+        <w:pStyle w:val="LO-normal"/>
+        <w:ind w:left="720" w:hanging="720"/>
+        <w:jc w:val="center"/>
+        <w:rPr>
+          <w:rFonts w:ascii="Times New Roman" w:hAnsi="Times New Roman" w:cs="Times New Roman"/>
+          <w:b/>
+        </w:rPr>
+        <w:sectPr>
+          <w:footerReference w:type="first" r:id="rId37"/>
+          <w:pgSz w:w="11906" w:h="16838"/>
+          <w:pgMar w:top="2274" w:right="1701" w:bottom="1701" w:left="1701" w:header="850" w:footer="1417" w:gutter="0"/>
+          <w:cols w:space="720"/>
+          <w:formProt w:val="0"/>
+          <w:titlePg/>
+          <w:docGrid w:linePitch="326"/>
+        </w:sectPr>
+      </w:pPr>
+    </w:p>
+    <w:p>
+      <w:pPr>
+        <w:pStyle w:val="LO-normal"/>
+        <w:ind w:left="720" w:hanging="720"/>
+        <w:jc w:val="center"/>
+        <w:rPr>
+          <w:rFonts w:ascii="Times New Roman" w:hAnsi="Times New Roman" w:cs="Times New Roman"/>
+          <w:b/>
+        </w:rPr>
+      </w:pPr>
     </w:p>
     <w:p>
       <w:pPr>
@@ -15351,7 +15461,7 @@
       </w:pPr>
     </w:p>
     <w:sectPr>
-      <w:footerReference w:type="first" r:id="rId33"/>
+      <w:footerReference w:type="first" r:id="rId38"/>
       <w:pgSz w:w="11906" w:h="16838"/>
       <w:pgMar w:top="2274" w:right="1701" w:bottom="1701" w:left="1701" w:header="850" w:footer="1417" w:gutter="0"/>
       <w:cols w:space="720"/>
@@ -15392,7 +15502,7 @@
 <w:ftr xmlns:wpc="http://schemas.microsoft.com/office/word/2010/wordprocessingCanvas" xmlns:mc="http://schemas.openxmlformats.org/markup-compatibility/2006" xmlns:o="urn:schemas-microsoft-com:office:office" xmlns:r="http://schemas.openxmlformats.org/officeDocument/2006/relationships" xmlns:m="http://schemas.openxmlformats.org/officeDocument/2006/math" xmlns:v="urn:schemas-microsoft-com:vml" xmlns:wp14="http://schemas.microsoft.com/office/word/2010/wordprocessingDrawing" xmlns:wp="http://schemas.openxmlformats.org/drawingml/2006/wordprocessingDrawing" xmlns:w10="urn:schemas-microsoft-com:office:word" xmlns:w="http://schemas.openxmlformats.org/wordprocessingml/2006/main" xmlns:w14="http://schemas.microsoft.com/office/word/2010/wordml" xmlns:wpg="http://schemas.microsoft.com/office/word/2010/wordprocessingGroup" xmlns:wpi="http://schemas.microsoft.com/office/word/2010/wordprocessingInk" xmlns:wne="http://schemas.microsoft.com/office/word/2006/wordml" xmlns:wps="http://schemas.microsoft.com/office/word/2010/wordprocessingShape" mc:Ignorable="w14 wp14">
   <w:sdt>
     <w:sdtPr>
-      <w:id w:val="-1274481486"/>
+      <w:id w:val="266974582"/>
       <w:docPartObj>
         <w:docPartGallery w:val="Page Numbers (Bottom of Page)"/>
         <w:docPartUnique/>
@@ -15436,7 +15546,7 @@
             <w:rFonts w:ascii="Times New Roman" w:hAnsi="Times New Roman" w:cs="Times New Roman"/>
             <w:noProof/>
           </w:rPr>
-          <w:t>vi</w:t>
+          <w:t>ii</w:t>
         </w:r>
         <w:r>
           <w:rPr>
@@ -15454,6 +15564,7 @@
       <w:tabs>
         <w:tab w:val="left" w:pos="4000"/>
       </w:tabs>
+      <w:ind w:right="3"/>
       <w:jc w:val="right"/>
       <w:rPr>
         <w:b/>
@@ -15472,6 +15583,40 @@
 </file>
 
 <file path=word/footer10.xml><?xml version="1.0" encoding="utf-8"?>
+<w:ftr xmlns:wpc="http://schemas.microsoft.com/office/word/2010/wordprocessingCanvas" xmlns:mc="http://schemas.openxmlformats.org/markup-compatibility/2006" xmlns:o="urn:schemas-microsoft-com:office:office" xmlns:r="http://schemas.openxmlformats.org/officeDocument/2006/relationships" xmlns:m="http://schemas.openxmlformats.org/officeDocument/2006/math" xmlns:v="urn:schemas-microsoft-com:vml" xmlns:wp14="http://schemas.microsoft.com/office/word/2010/wordprocessingDrawing" xmlns:wp="http://schemas.openxmlformats.org/drawingml/2006/wordprocessingDrawing" xmlns:w10="urn:schemas-microsoft-com:office:word" xmlns:w="http://schemas.openxmlformats.org/wordprocessingml/2006/main" xmlns:w14="http://schemas.microsoft.com/office/word/2010/wordml" xmlns:wpg="http://schemas.microsoft.com/office/word/2010/wordprocessingGroup" xmlns:wpi="http://schemas.microsoft.com/office/word/2010/wordprocessingInk" xmlns:wne="http://schemas.microsoft.com/office/word/2006/wordml" xmlns:wps="http://schemas.microsoft.com/office/word/2010/wordprocessingShape" mc:Ignorable="w14 wp14">
+  <w:p>
+    <w:pPr>
+      <w:pStyle w:val="Footer"/>
+      <w:rPr>
+        <w:rFonts w:ascii="Times New Roman" w:hAnsi="Times New Roman" w:cs="Times New Roman"/>
+      </w:rPr>
+    </w:pPr>
+  </w:p>
+  <w:p>
+    <w:pPr>
+      <w:pStyle w:val="LO-normal"/>
+      <w:tabs>
+        <w:tab w:val="center" w:pos="4513"/>
+        <w:tab w:val="right" w:pos="9026"/>
+      </w:tabs>
+      <w:spacing w:after="0" w:line="240" w:lineRule="auto"/>
+      <w:jc w:val="right"/>
+    </w:pPr>
+    <w:r>
+      <w:rPr>
+        <w:rFonts w:ascii="Arial" w:eastAsia="Arial" w:hAnsi="Arial"/>
+        <w:b/>
+        <w:color w:val="000000"/>
+        <w:sz w:val="20"/>
+        <w:szCs w:val="20"/>
+      </w:rPr>
+      <w:t>Universitas Indonesia</w:t>
+    </w:r>
+  </w:p>
+</w:ftr>
+</file>
+
+<file path=word/footer11.xml><?xml version="1.0" encoding="utf-8"?>
 <w:ftr xmlns:wpc="http://schemas.microsoft.com/office/word/2010/wordprocessingCanvas" xmlns:mc="http://schemas.openxmlformats.org/markup-compatibility/2006" xmlns:o="urn:schemas-microsoft-com:office:office" xmlns:r="http://schemas.openxmlformats.org/officeDocument/2006/relationships" xmlns:m="http://schemas.openxmlformats.org/officeDocument/2006/math" xmlns:v="urn:schemas-microsoft-com:vml" xmlns:wp14="http://schemas.microsoft.com/office/word/2010/wordprocessingDrawing" xmlns:wp="http://schemas.openxmlformats.org/drawingml/2006/wordprocessingDrawing" xmlns:w10="urn:schemas-microsoft-com:office:word" xmlns:w="http://schemas.openxmlformats.org/wordprocessingml/2006/main" xmlns:w14="http://schemas.microsoft.com/office/word/2010/wordml" xmlns:wpg="http://schemas.microsoft.com/office/word/2010/wordprocessingGroup" xmlns:wpi="http://schemas.microsoft.com/office/word/2010/wordprocessingInk" xmlns:wne="http://schemas.microsoft.com/office/word/2006/wordml" xmlns:wps="http://schemas.microsoft.com/office/word/2010/wordprocessingShape" mc:Ignorable="w14 wp14">
   <w:p>
     <w:pPr>
@@ -15498,11 +15643,11 @@
 </w:ftr>
 </file>
 
-<file path=word/footer11.xml><?xml version="1.0" encoding="utf-8"?>
+<file path=word/footer12.xml><?xml version="1.0" encoding="utf-8"?>
 <w:ftr xmlns:wpc="http://schemas.microsoft.com/office/word/2010/wordprocessingCanvas" xmlns:mc="http://schemas.openxmlformats.org/markup-compatibility/2006" xmlns:o="urn:schemas-microsoft-com:office:office" xmlns:r="http://schemas.openxmlformats.org/officeDocument/2006/relationships" xmlns:m="http://schemas.openxmlformats.org/officeDocument/2006/math" xmlns:v="urn:schemas-microsoft-com:vml" xmlns:wp14="http://schemas.microsoft.com/office/word/2010/wordprocessingDrawing" xmlns:wp="http://schemas.openxmlformats.org/drawingml/2006/wordprocessingDrawing" xmlns:w10="urn:schemas-microsoft-com:office:word" xmlns:w="http://schemas.openxmlformats.org/wordprocessingml/2006/main" xmlns:w14="http://schemas.microsoft.com/office/word/2010/wordml" xmlns:wpg="http://schemas.microsoft.com/office/word/2010/wordprocessingGroup" xmlns:wpi="http://schemas.microsoft.com/office/word/2010/wordprocessingInk" xmlns:wne="http://schemas.microsoft.com/office/word/2006/wordml" xmlns:wps="http://schemas.microsoft.com/office/word/2010/wordprocessingShape" mc:Ignorable="w14 wp14">
   <w:sdt>
     <w:sdtPr>
-      <w:id w:val="-2138637715"/>
+      <w:id w:val="1937478263"/>
       <w:docPartObj>
         <w:docPartGallery w:val="Page Numbers (Bottom of Page)"/>
         <w:docPartUnique/>
@@ -15546,7 +15691,7 @@
             <w:rFonts w:ascii="Times New Roman" w:hAnsi="Times New Roman" w:cs="Times New Roman"/>
             <w:noProof/>
           </w:rPr>
-          <w:t>22</w:t>
+          <w:t>19</w:t>
         </w:r>
         <w:r>
           <w:rPr>
@@ -15582,7 +15727,107 @@
 </w:ftr>
 </file>
 
-<file path=word/footer12.xml><?xml version="1.0" encoding="utf-8"?>
+<file path=word/footer13.xml><?xml version="1.0" encoding="utf-8"?>
+<w:ftr xmlns:wpc="http://schemas.microsoft.com/office/word/2010/wordprocessingCanvas" xmlns:mc="http://schemas.openxmlformats.org/markup-compatibility/2006" xmlns:o="urn:schemas-microsoft-com:office:office" xmlns:r="http://schemas.openxmlformats.org/officeDocument/2006/relationships" xmlns:m="http://schemas.openxmlformats.org/officeDocument/2006/math" xmlns:v="urn:schemas-microsoft-com:vml" xmlns:wp14="http://schemas.microsoft.com/office/word/2010/wordprocessingDrawing" xmlns:wp="http://schemas.openxmlformats.org/drawingml/2006/wordprocessingDrawing" xmlns:w10="urn:schemas-microsoft-com:office:word" xmlns:w="http://schemas.openxmlformats.org/wordprocessingml/2006/main" xmlns:w14="http://schemas.microsoft.com/office/word/2010/wordml" xmlns:wpg="http://schemas.microsoft.com/office/word/2010/wordprocessingGroup" xmlns:wpi="http://schemas.microsoft.com/office/word/2010/wordprocessingInk" xmlns:wne="http://schemas.microsoft.com/office/word/2006/wordml" xmlns:wps="http://schemas.microsoft.com/office/word/2010/wordprocessingShape" mc:Ignorable="w14 wp14">
+  <w:p>
+    <w:pPr>
+      <w:pStyle w:val="LO-normal"/>
+      <w:tabs>
+        <w:tab w:val="center" w:pos="4513"/>
+        <w:tab w:val="right" w:pos="9026"/>
+      </w:tabs>
+      <w:spacing w:after="0" w:line="240" w:lineRule="auto"/>
+      <w:ind w:right="720"/>
+    </w:pPr>
+  </w:p>
+</w:ftr>
+</file>
+
+<file path=word/footer14.xml><?xml version="1.0" encoding="utf-8"?>
+<w:ftr xmlns:wpc="http://schemas.microsoft.com/office/word/2010/wordprocessingCanvas" xmlns:mc="http://schemas.openxmlformats.org/markup-compatibility/2006" xmlns:o="urn:schemas-microsoft-com:office:office" xmlns:r="http://schemas.openxmlformats.org/officeDocument/2006/relationships" xmlns:m="http://schemas.openxmlformats.org/officeDocument/2006/math" xmlns:v="urn:schemas-microsoft-com:vml" xmlns:wp14="http://schemas.microsoft.com/office/word/2010/wordprocessingDrawing" xmlns:wp="http://schemas.openxmlformats.org/drawingml/2006/wordprocessingDrawing" xmlns:w10="urn:schemas-microsoft-com:office:word" xmlns:w="http://schemas.openxmlformats.org/wordprocessingml/2006/main" xmlns:w14="http://schemas.microsoft.com/office/word/2010/wordml" xmlns:wpg="http://schemas.microsoft.com/office/word/2010/wordprocessingGroup" xmlns:wpi="http://schemas.microsoft.com/office/word/2010/wordprocessingInk" xmlns:wne="http://schemas.microsoft.com/office/word/2006/wordml" xmlns:wps="http://schemas.microsoft.com/office/word/2010/wordprocessingShape" mc:Ignorable="w14 wp14">
+  <w:sdt>
+    <w:sdtPr>
+      <w:id w:val="-1084911570"/>
+      <w:docPartObj>
+        <w:docPartGallery w:val="Page Numbers (Bottom of Page)"/>
+        <w:docPartUnique/>
+      </w:docPartObj>
+    </w:sdtPr>
+    <w:sdtEndPr>
+      <w:rPr>
+        <w:rFonts w:ascii="Times New Roman" w:hAnsi="Times New Roman" w:cs="Times New Roman"/>
+        <w:noProof/>
+      </w:rPr>
+    </w:sdtEndPr>
+    <w:sdtContent>
+      <w:p>
+        <w:pPr>
+          <w:pStyle w:val="Footer"/>
+          <w:jc w:val="center"/>
+          <w:rPr>
+            <w:rFonts w:ascii="Times New Roman" w:hAnsi="Times New Roman" w:cs="Times New Roman"/>
+          </w:rPr>
+        </w:pPr>
+        <w:r>
+          <w:rPr>
+            <w:rFonts w:ascii="Times New Roman" w:hAnsi="Times New Roman" w:cs="Times New Roman"/>
+          </w:rPr>
+          <w:fldChar w:fldCharType="begin"/>
+        </w:r>
+        <w:r>
+          <w:rPr>
+            <w:rFonts w:ascii="Times New Roman" w:hAnsi="Times New Roman" w:cs="Times New Roman"/>
+          </w:rPr>
+          <w:instrText xml:space="preserve"> PAGE   \* MERGEFORMAT </w:instrText>
+        </w:r>
+        <w:r>
+          <w:rPr>
+            <w:rFonts w:ascii="Times New Roman" w:hAnsi="Times New Roman" w:cs="Times New Roman"/>
+          </w:rPr>
+          <w:fldChar w:fldCharType="separate"/>
+        </w:r>
+        <w:r>
+          <w:rPr>
+            <w:rFonts w:ascii="Times New Roman" w:hAnsi="Times New Roman" w:cs="Times New Roman"/>
+            <w:noProof/>
+          </w:rPr>
+          <w:t>23</w:t>
+        </w:r>
+        <w:r>
+          <w:rPr>
+            <w:rFonts w:ascii="Times New Roman" w:hAnsi="Times New Roman" w:cs="Times New Roman"/>
+            <w:noProof/>
+          </w:rPr>
+          <w:fldChar w:fldCharType="end"/>
+        </w:r>
+      </w:p>
+    </w:sdtContent>
+  </w:sdt>
+  <w:p>
+    <w:pPr>
+      <w:pStyle w:val="LO-normal"/>
+      <w:tabs>
+        <w:tab w:val="center" w:pos="4513"/>
+        <w:tab w:val="right" w:pos="9026"/>
+      </w:tabs>
+      <w:spacing w:after="0" w:line="240" w:lineRule="auto"/>
+      <w:jc w:val="right"/>
+    </w:pPr>
+    <w:r>
+      <w:rPr>
+        <w:rFonts w:ascii="Arial" w:eastAsia="Arial" w:hAnsi="Arial"/>
+        <w:b/>
+        <w:color w:val="000000"/>
+        <w:sz w:val="20"/>
+        <w:szCs w:val="20"/>
+      </w:rPr>
+      <w:t>Universitas Indonesia</w:t>
+    </w:r>
+  </w:p>
+</w:ftr>
+</file>
+
+<file path=word/footer15.xml><?xml version="1.0" encoding="utf-8"?>
 <w:ftr xmlns:wpc="http://schemas.microsoft.com/office/word/2010/wordprocessingCanvas" xmlns:mc="http://schemas.openxmlformats.org/markup-compatibility/2006" xmlns:o="urn:schemas-microsoft-com:office:office" xmlns:r="http://schemas.openxmlformats.org/officeDocument/2006/relationships" xmlns:m="http://schemas.openxmlformats.org/officeDocument/2006/math" xmlns:v="urn:schemas-microsoft-com:vml" xmlns:wp14="http://schemas.microsoft.com/office/word/2010/wordprocessingDrawing" xmlns:wp="http://schemas.openxmlformats.org/drawingml/2006/wordprocessingDrawing" xmlns:w10="urn:schemas-microsoft-com:office:word" xmlns:w="http://schemas.openxmlformats.org/wordprocessingml/2006/main" xmlns:w14="http://schemas.microsoft.com/office/word/2010/wordml" xmlns:wpg="http://schemas.microsoft.com/office/word/2010/wordprocessingGroup" xmlns:wpi="http://schemas.microsoft.com/office/word/2010/wordprocessingInk" xmlns:wne="http://schemas.microsoft.com/office/word/2006/wordml" xmlns:wps="http://schemas.microsoft.com/office/word/2010/wordprocessingShape" mc:Ignorable="w14 wp14">
   <w:p>
     <w:pPr>
@@ -15604,7 +15849,7 @@
 </w:ftr>
 </file>
 
-<file path=word/footer13.xml><?xml version="1.0" encoding="utf-8"?>
+<file path=word/footer16.xml><?xml version="1.0" encoding="utf-8"?>
 <w:ftr xmlns:wpc="http://schemas.microsoft.com/office/word/2010/wordprocessingCanvas" xmlns:mc="http://schemas.openxmlformats.org/markup-compatibility/2006" xmlns:o="urn:schemas-microsoft-com:office:office" xmlns:r="http://schemas.openxmlformats.org/officeDocument/2006/relationships" xmlns:m="http://schemas.openxmlformats.org/officeDocument/2006/math" xmlns:v="urn:schemas-microsoft-com:vml" xmlns:wp14="http://schemas.microsoft.com/office/word/2010/wordprocessingDrawing" xmlns:wp="http://schemas.openxmlformats.org/drawingml/2006/wordprocessingDrawing" xmlns:w10="urn:schemas-microsoft-com:office:word" xmlns:w="http://schemas.openxmlformats.org/wordprocessingml/2006/main" xmlns:w14="http://schemas.microsoft.com/office/word/2010/wordml" xmlns:wpg="http://schemas.microsoft.com/office/word/2010/wordprocessingGroup" xmlns:wpi="http://schemas.microsoft.com/office/word/2010/wordprocessingInk" xmlns:wne="http://schemas.microsoft.com/office/word/2006/wordml" xmlns:wps="http://schemas.microsoft.com/office/word/2010/wordprocessingShape" mc:Ignorable="w14 wp14">
   <w:p>
     <w:pPr>
@@ -15658,7 +15903,7 @@
             <w:rFonts w:ascii="Times New Roman" w:hAnsi="Times New Roman" w:cs="Times New Roman"/>
             <w:noProof/>
           </w:rPr>
-          <w:t>24</w:t>
+          <w:t>25</w:t>
         </w:r>
         <w:r>
           <w:rPr>
@@ -15694,7 +15939,7 @@
 </w:ftr>
 </file>
 
-<file path=word/footer14.xml><?xml version="1.0" encoding="utf-8"?>
+<file path=word/footer17.xml><?xml version="1.0" encoding="utf-8"?>
 <w:ftr xmlns:wpc="http://schemas.microsoft.com/office/word/2010/wordprocessingCanvas" xmlns:mc="http://schemas.openxmlformats.org/markup-compatibility/2006" xmlns:o="urn:schemas-microsoft-com:office:office" xmlns:r="http://schemas.openxmlformats.org/officeDocument/2006/relationships" xmlns:m="http://schemas.openxmlformats.org/officeDocument/2006/math" xmlns:v="urn:schemas-microsoft-com:vml" xmlns:wp14="http://schemas.microsoft.com/office/word/2010/wordprocessingDrawing" xmlns:wp="http://schemas.openxmlformats.org/drawingml/2006/wordprocessingDrawing" xmlns:w10="urn:schemas-microsoft-com:office:word" xmlns:w="http://schemas.openxmlformats.org/wordprocessingml/2006/main" xmlns:w14="http://schemas.microsoft.com/office/word/2010/wordml" xmlns:wpg="http://schemas.microsoft.com/office/word/2010/wordprocessingGroup" xmlns:wpi="http://schemas.microsoft.com/office/word/2010/wordprocessingInk" xmlns:wne="http://schemas.microsoft.com/office/word/2006/wordml" xmlns:wps="http://schemas.microsoft.com/office/word/2010/wordprocessingShape" mc:Ignorable="w14 wp14">
   <w:p>
     <w:pPr>
@@ -15825,7 +16070,7 @@
         <w:rFonts w:ascii="Times New Roman" w:hAnsi="Times New Roman"/>
         <w:noProof/>
       </w:rPr>
-      <w:t>vii</w:t>
+      <w:t>iii</w:t>
     </w:r>
     <w:r>
       <w:rPr>
@@ -15905,6 +16150,41 @@
 <w:ftr xmlns:wpc="http://schemas.microsoft.com/office/word/2010/wordprocessingCanvas" xmlns:mc="http://schemas.openxmlformats.org/markup-compatibility/2006" xmlns:o="urn:schemas-microsoft-com:office:office" xmlns:r="http://schemas.openxmlformats.org/officeDocument/2006/relationships" xmlns:m="http://schemas.openxmlformats.org/officeDocument/2006/math" xmlns:v="urn:schemas-microsoft-com:vml" xmlns:wp14="http://schemas.microsoft.com/office/word/2010/wordprocessingDrawing" xmlns:wp="http://schemas.openxmlformats.org/drawingml/2006/wordprocessingDrawing" xmlns:w10="urn:schemas-microsoft-com:office:word" xmlns:w="http://schemas.openxmlformats.org/wordprocessingml/2006/main" xmlns:w14="http://schemas.microsoft.com/office/word/2010/wordml" xmlns:wpg="http://schemas.microsoft.com/office/word/2010/wordprocessingGroup" xmlns:wpi="http://schemas.microsoft.com/office/word/2010/wordprocessingInk" xmlns:wne="http://schemas.microsoft.com/office/word/2006/wordml" xmlns:wps="http://schemas.microsoft.com/office/word/2010/wordprocessingShape" mc:Ignorable="w14 wp14">
   <w:p>
     <w:pPr>
+      <w:pStyle w:val="Footer"/>
+      <w:jc w:val="center"/>
+      <w:rPr>
+        <w:rFonts w:ascii="Times New Roman" w:hAnsi="Times New Roman" w:cs="Times New Roman"/>
+      </w:rPr>
+    </w:pPr>
+  </w:p>
+  <w:p>
+    <w:pPr>
+      <w:pStyle w:val="Footer"/>
+      <w:tabs>
+        <w:tab w:val="left" w:pos="4000"/>
+      </w:tabs>
+      <w:ind w:right="3"/>
+      <w:jc w:val="right"/>
+      <w:rPr>
+        <w:b/>
+        <w:bCs/>
+      </w:rPr>
+    </w:pPr>
+    <w:r>
+      <w:rPr>
+        <w:b/>
+        <w:bCs/>
+      </w:rPr>
+      <w:t>Universitas Indonesia</w:t>
+    </w:r>
+  </w:p>
+</w:ftr>
+</file>
+
+<file path=word/footer7.xml><?xml version="1.0" encoding="utf-8"?>
+<w:ftr xmlns:wpc="http://schemas.microsoft.com/office/word/2010/wordprocessingCanvas" xmlns:mc="http://schemas.openxmlformats.org/markup-compatibility/2006" xmlns:o="urn:schemas-microsoft-com:office:office" xmlns:r="http://schemas.openxmlformats.org/officeDocument/2006/relationships" xmlns:m="http://schemas.openxmlformats.org/officeDocument/2006/math" xmlns:v="urn:schemas-microsoft-com:vml" xmlns:wp14="http://schemas.microsoft.com/office/word/2010/wordprocessingDrawing" xmlns:wp="http://schemas.openxmlformats.org/drawingml/2006/wordprocessingDrawing" xmlns:w10="urn:schemas-microsoft-com:office:word" xmlns:w="http://schemas.openxmlformats.org/wordprocessingml/2006/main" xmlns:w14="http://schemas.microsoft.com/office/word/2010/wordml" xmlns:wpg="http://schemas.microsoft.com/office/word/2010/wordprocessingGroup" xmlns:wpi="http://schemas.microsoft.com/office/word/2010/wordprocessingInk" xmlns:wne="http://schemas.microsoft.com/office/word/2006/wordml" xmlns:wps="http://schemas.microsoft.com/office/word/2010/wordprocessingShape" mc:Ignorable="w14 wp14">
+  <w:p>
+    <w:pPr>
       <w:pStyle w:val="LO-normal"/>
       <w:tabs>
         <w:tab w:val="center" w:pos="4513"/>
@@ -15928,11 +16208,11 @@
 </w:ftr>
 </file>
 
-<file path=word/footer7.xml><?xml version="1.0" encoding="utf-8"?>
+<file path=word/footer8.xml><?xml version="1.0" encoding="utf-8"?>
 <w:ftr xmlns:wpc="http://schemas.microsoft.com/office/word/2010/wordprocessingCanvas" xmlns:mc="http://schemas.openxmlformats.org/markup-compatibility/2006" xmlns:o="urn:schemas-microsoft-com:office:office" xmlns:r="http://schemas.openxmlformats.org/officeDocument/2006/relationships" xmlns:m="http://schemas.openxmlformats.org/officeDocument/2006/math" xmlns:v="urn:schemas-microsoft-com:vml" xmlns:wp14="http://schemas.microsoft.com/office/word/2010/wordprocessingDrawing" xmlns:wp="http://schemas.openxmlformats.org/drawingml/2006/wordprocessingDrawing" xmlns:w10="urn:schemas-microsoft-com:office:word" xmlns:w="http://schemas.openxmlformats.org/wordprocessingml/2006/main" xmlns:w14="http://schemas.microsoft.com/office/word/2010/wordml" xmlns:wpg="http://schemas.microsoft.com/office/word/2010/wordprocessingGroup" xmlns:wpi="http://schemas.microsoft.com/office/word/2010/wordprocessingInk" xmlns:wne="http://schemas.microsoft.com/office/word/2006/wordml" xmlns:wps="http://schemas.microsoft.com/office/word/2010/wordprocessingShape" mc:Ignorable="w14 wp14">
   <w:sdt>
     <w:sdtPr>
-      <w:id w:val="1650324607"/>
+      <w:id w:val="468096464"/>
       <w:docPartObj>
         <w:docPartGallery w:val="Page Numbers (Bottom of Page)"/>
         <w:docPartUnique/>
@@ -15976,7 +16256,7 @@
             <w:rFonts w:ascii="Times New Roman" w:hAnsi="Times New Roman" w:cs="Times New Roman"/>
             <w:noProof/>
           </w:rPr>
-          <w:t>5</w:t>
+          <w:t>1</w:t>
         </w:r>
         <w:r>
           <w:rPr>
@@ -16012,7 +16292,7 @@
 </w:ftr>
 </file>
 
-<file path=word/footer8.xml><?xml version="1.0" encoding="utf-8"?>
+<file path=word/footer9.xml><?xml version="1.0" encoding="utf-8"?>
 <w:ftr xmlns:wpc="http://schemas.microsoft.com/office/word/2010/wordprocessingCanvas" xmlns:mc="http://schemas.openxmlformats.org/markup-compatibility/2006" xmlns:o="urn:schemas-microsoft-com:office:office" xmlns:r="http://schemas.openxmlformats.org/officeDocument/2006/relationships" xmlns:m="http://schemas.openxmlformats.org/officeDocument/2006/math" xmlns:v="urn:schemas-microsoft-com:vml" xmlns:wp14="http://schemas.microsoft.com/office/word/2010/wordprocessingDrawing" xmlns:wp="http://schemas.openxmlformats.org/drawingml/2006/wordprocessingDrawing" xmlns:w10="urn:schemas-microsoft-com:office:word" xmlns:w="http://schemas.openxmlformats.org/wordprocessingml/2006/main" xmlns:w14="http://schemas.microsoft.com/office/word/2010/wordml" xmlns:wpg="http://schemas.microsoft.com/office/word/2010/wordprocessingGroup" xmlns:wpi="http://schemas.microsoft.com/office/word/2010/wordprocessingInk" xmlns:wne="http://schemas.microsoft.com/office/word/2006/wordml" xmlns:wps="http://schemas.microsoft.com/office/word/2010/wordprocessingShape" mc:Ignorable="w14 wp14">
   <w:p>
     <w:pPr>
@@ -16034,40 +16314,6 @@
 </w:ftr>
 </file>
 
-<file path=word/footer9.xml><?xml version="1.0" encoding="utf-8"?>
-<w:ftr xmlns:wpc="http://schemas.microsoft.com/office/word/2010/wordprocessingCanvas" xmlns:mc="http://schemas.openxmlformats.org/markup-compatibility/2006" xmlns:o="urn:schemas-microsoft-com:office:office" xmlns:r="http://schemas.openxmlformats.org/officeDocument/2006/relationships" xmlns:m="http://schemas.openxmlformats.org/officeDocument/2006/math" xmlns:v="urn:schemas-microsoft-com:vml" xmlns:wp14="http://schemas.microsoft.com/office/word/2010/wordprocessingDrawing" xmlns:wp="http://schemas.openxmlformats.org/drawingml/2006/wordprocessingDrawing" xmlns:w10="urn:schemas-microsoft-com:office:word" xmlns:w="http://schemas.openxmlformats.org/wordprocessingml/2006/main" xmlns:w14="http://schemas.microsoft.com/office/word/2010/wordml" xmlns:wpg="http://schemas.microsoft.com/office/word/2010/wordprocessingGroup" xmlns:wpi="http://schemas.microsoft.com/office/word/2010/wordprocessingInk" xmlns:wne="http://schemas.microsoft.com/office/word/2006/wordml" xmlns:wps="http://schemas.microsoft.com/office/word/2010/wordprocessingShape" mc:Ignorable="w14 wp14">
-  <w:p>
-    <w:pPr>
-      <w:pStyle w:val="Footer"/>
-      <w:rPr>
-        <w:rFonts w:ascii="Times New Roman" w:hAnsi="Times New Roman" w:cs="Times New Roman"/>
-      </w:rPr>
-    </w:pPr>
-  </w:p>
-  <w:p>
-    <w:pPr>
-      <w:pStyle w:val="LO-normal"/>
-      <w:tabs>
-        <w:tab w:val="center" w:pos="4513"/>
-        <w:tab w:val="right" w:pos="9026"/>
-      </w:tabs>
-      <w:spacing w:after="0" w:line="240" w:lineRule="auto"/>
-      <w:jc w:val="right"/>
-    </w:pPr>
-    <w:r>
-      <w:rPr>
-        <w:rFonts w:ascii="Arial" w:eastAsia="Arial" w:hAnsi="Arial"/>
-        <w:b/>
-        <w:color w:val="000000"/>
-        <w:sz w:val="20"/>
-        <w:szCs w:val="20"/>
-      </w:rPr>
-      <w:t>Universitas Indonesia</w:t>
-    </w:r>
-  </w:p>
-</w:ftr>
-</file>
-
 <file path=word/footnotes.xml><?xml version="1.0" encoding="utf-8"?>
 <w:footnotes xmlns:wpc="http://schemas.microsoft.com/office/word/2010/wordprocessingCanvas" xmlns:mc="http://schemas.openxmlformats.org/markup-compatibility/2006" xmlns:o="urn:schemas-microsoft-com:office:office" xmlns:r="http://schemas.openxmlformats.org/officeDocument/2006/relationships" xmlns:m="http://schemas.openxmlformats.org/officeDocument/2006/math" xmlns:v="urn:schemas-microsoft-com:vml" xmlns:wp14="http://schemas.microsoft.com/office/word/2010/wordprocessingDrawing" xmlns:wp="http://schemas.openxmlformats.org/drawingml/2006/wordprocessingDrawing" xmlns:w10="urn:schemas-microsoft-com:office:word" xmlns:w="http://schemas.openxmlformats.org/wordprocessingml/2006/main" xmlns:w14="http://schemas.microsoft.com/office/word/2010/wordml" xmlns:wpg="http://schemas.microsoft.com/office/word/2010/wordprocessingGroup" xmlns:wpi="http://schemas.microsoft.com/office/word/2010/wordprocessingInk" xmlns:wne="http://schemas.microsoft.com/office/word/2006/wordml" xmlns:wps="http://schemas.microsoft.com/office/word/2010/wordprocessingShape" mc:Ignorable="w14 wp14">
   <w:footnote w:type="separator" w:id="-1">
@@ -16097,7 +16343,7 @@
 <w:hdr xmlns:wpc="http://schemas.microsoft.com/office/word/2010/wordprocessingCanvas" xmlns:mc="http://schemas.openxmlformats.org/markup-compatibility/2006" xmlns:o="urn:schemas-microsoft-com:office:office" xmlns:r="http://schemas.openxmlformats.org/officeDocument/2006/relationships" xmlns:m="http://schemas.openxmlformats.org/officeDocument/2006/math" xmlns:v="urn:schemas-microsoft-com:vml" xmlns:wp14="http://schemas.microsoft.com/office/word/2010/wordprocessingDrawing" xmlns:wp="http://schemas.openxmlformats.org/drawingml/2006/wordprocessingDrawing" xmlns:w10="urn:schemas-microsoft-com:office:word" xmlns:w="http://schemas.openxmlformats.org/wordprocessingml/2006/main" xmlns:w14="http://schemas.microsoft.com/office/word/2010/wordml" xmlns:wpg="http://schemas.microsoft.com/office/word/2010/wordprocessingGroup" xmlns:wpi="http://schemas.microsoft.com/office/word/2010/wordprocessingInk" xmlns:wne="http://schemas.microsoft.com/office/word/2006/wordml" xmlns:wps="http://schemas.microsoft.com/office/word/2010/wordprocessingShape" mc:Ignorable="w14 wp14">
   <w:sdt>
     <w:sdtPr>
-      <w:id w:val="-88629130"/>
+      <w:id w:val="1097373620"/>
       <w:docPartObj>
         <w:docPartGallery w:val="Page Numbers (Top of Page)"/>
         <w:docPartUnique/>
@@ -16140,7 +16386,7 @@
             <w:rFonts w:ascii="Times New Roman" w:hAnsi="Times New Roman" w:cs="Times New Roman"/>
             <w:noProof/>
           </w:rPr>
-          <w:t>16</w:t>
+          <w:t>2</w:t>
         </w:r>
         <w:r>
           <w:rPr>
@@ -16164,7 +16410,7 @@
 <w:hdr xmlns:wpc="http://schemas.microsoft.com/office/word/2010/wordprocessingCanvas" xmlns:mc="http://schemas.openxmlformats.org/markup-compatibility/2006" xmlns:o="urn:schemas-microsoft-com:office:office" xmlns:r="http://schemas.openxmlformats.org/officeDocument/2006/relationships" xmlns:m="http://schemas.openxmlformats.org/officeDocument/2006/math" xmlns:v="urn:schemas-microsoft-com:vml" xmlns:wp14="http://schemas.microsoft.com/office/word/2010/wordprocessingDrawing" xmlns:wp="http://schemas.openxmlformats.org/drawingml/2006/wordprocessingDrawing" xmlns:w10="urn:schemas-microsoft-com:office:word" xmlns:w="http://schemas.openxmlformats.org/wordprocessingml/2006/main" xmlns:w14="http://schemas.microsoft.com/office/word/2010/wordml" xmlns:wpg="http://schemas.microsoft.com/office/word/2010/wordprocessingGroup" xmlns:wpi="http://schemas.microsoft.com/office/word/2010/wordprocessingInk" xmlns:wne="http://schemas.microsoft.com/office/word/2006/wordml" xmlns:wps="http://schemas.microsoft.com/office/word/2010/wordprocessingShape" mc:Ignorable="w14 wp14">
   <w:sdt>
     <w:sdtPr>
-      <w:id w:val="548962508"/>
+      <w:id w:val="834500976"/>
       <w:docPartObj>
         <w:docPartGallery w:val="Page Numbers (Top of Page)"/>
         <w:docPartUnique/>
@@ -16208,7 +16454,7 @@
             <w:rFonts w:ascii="Times New Roman" w:hAnsi="Times New Roman" w:cs="Times New Roman"/>
             <w:noProof/>
           </w:rPr>
-          <w:t>17</w:t>
+          <w:t>3</w:t>
         </w:r>
         <w:r>
           <w:rPr>
@@ -16252,7 +16498,7 @@
 <w:hdr xmlns:wpc="http://schemas.microsoft.com/office/word/2010/wordprocessingCanvas" xmlns:mc="http://schemas.openxmlformats.org/markup-compatibility/2006" xmlns:o="urn:schemas-microsoft-com:office:office" xmlns:r="http://schemas.openxmlformats.org/officeDocument/2006/relationships" xmlns:m="http://schemas.openxmlformats.org/officeDocument/2006/math" xmlns:v="urn:schemas-microsoft-com:vml" xmlns:wp14="http://schemas.microsoft.com/office/word/2010/wordprocessingDrawing" xmlns:wp="http://schemas.openxmlformats.org/drawingml/2006/wordprocessingDrawing" xmlns:w10="urn:schemas-microsoft-com:office:word" xmlns:w="http://schemas.openxmlformats.org/wordprocessingml/2006/main" xmlns:w14="http://schemas.microsoft.com/office/word/2010/wordml" xmlns:wpg="http://schemas.microsoft.com/office/word/2010/wordprocessingGroup" xmlns:wpi="http://schemas.microsoft.com/office/word/2010/wordprocessingInk" xmlns:wne="http://schemas.microsoft.com/office/word/2006/wordml" xmlns:wps="http://schemas.microsoft.com/office/word/2010/wordprocessingShape" mc:Ignorable="w14 wp14">
   <w:sdt>
     <w:sdtPr>
-      <w:id w:val="1159959198"/>
+      <w:id w:val="281466799"/>
       <w:docPartObj>
         <w:docPartGallery w:val="Page Numbers (Top of Page)"/>
         <w:docPartUnique/>
@@ -16319,7 +16565,7 @@
 <w:hdr xmlns:wpc="http://schemas.microsoft.com/office/word/2010/wordprocessingCanvas" xmlns:mc="http://schemas.openxmlformats.org/markup-compatibility/2006" xmlns:o="urn:schemas-microsoft-com:office:office" xmlns:r="http://schemas.openxmlformats.org/officeDocument/2006/relationships" xmlns:m="http://schemas.openxmlformats.org/officeDocument/2006/math" xmlns:v="urn:schemas-microsoft-com:vml" xmlns:wp14="http://schemas.microsoft.com/office/word/2010/wordprocessingDrawing" xmlns:wp="http://schemas.openxmlformats.org/drawingml/2006/wordprocessingDrawing" xmlns:w10="urn:schemas-microsoft-com:office:word" xmlns:w="http://schemas.openxmlformats.org/wordprocessingml/2006/main" xmlns:w14="http://schemas.microsoft.com/office/word/2010/wordml" xmlns:wpg="http://schemas.microsoft.com/office/word/2010/wordprocessingGroup" xmlns:wpi="http://schemas.microsoft.com/office/word/2010/wordprocessingInk" xmlns:wne="http://schemas.microsoft.com/office/word/2006/wordml" xmlns:wps="http://schemas.microsoft.com/office/word/2010/wordprocessingShape" mc:Ignorable="w14 wp14">
   <w:sdt>
     <w:sdtPr>
-      <w:id w:val="492846636"/>
+      <w:id w:val="-1419329514"/>
       <w:docPartObj>
         <w:docPartGallery w:val="Page Numbers (Top of Page)"/>
         <w:docPartUnique/>
@@ -16384,6 +16630,26 @@
 </file>
 
 <file path=word/header7.xml><?xml version="1.0" encoding="utf-8"?>
+<w:hdr xmlns:wpc="http://schemas.microsoft.com/office/word/2010/wordprocessingCanvas" xmlns:mc="http://schemas.openxmlformats.org/markup-compatibility/2006" xmlns:o="urn:schemas-microsoft-com:office:office" xmlns:r="http://schemas.openxmlformats.org/officeDocument/2006/relationships" xmlns:m="http://schemas.openxmlformats.org/officeDocument/2006/math" xmlns:v="urn:schemas-microsoft-com:vml" xmlns:wp14="http://schemas.microsoft.com/office/word/2010/wordprocessingDrawing" xmlns:wp="http://schemas.openxmlformats.org/drawingml/2006/wordprocessingDrawing" xmlns:w10="urn:schemas-microsoft-com:office:word" xmlns:w="http://schemas.openxmlformats.org/wordprocessingml/2006/main" xmlns:w14="http://schemas.microsoft.com/office/word/2010/wordml" xmlns:wpg="http://schemas.microsoft.com/office/word/2010/wordprocessingGroup" xmlns:wpi="http://schemas.microsoft.com/office/word/2010/wordprocessingInk" xmlns:wne="http://schemas.microsoft.com/office/word/2006/wordml" xmlns:wps="http://schemas.microsoft.com/office/word/2010/wordprocessingShape" mc:Ignorable="w14 wp14">
+  <w:p>
+    <w:pPr>
+      <w:pStyle w:val="Header"/>
+    </w:pPr>
+  </w:p>
+</w:hdr>
+</file>
+
+<file path=word/header8.xml><?xml version="1.0" encoding="utf-8"?>
+<w:hdr xmlns:wpc="http://schemas.microsoft.com/office/word/2010/wordprocessingCanvas" xmlns:mc="http://schemas.openxmlformats.org/markup-compatibility/2006" xmlns:o="urn:schemas-microsoft-com:office:office" xmlns:r="http://schemas.openxmlformats.org/officeDocument/2006/relationships" xmlns:m="http://schemas.openxmlformats.org/officeDocument/2006/math" xmlns:v="urn:schemas-microsoft-com:vml" xmlns:wp14="http://schemas.microsoft.com/office/word/2010/wordprocessingDrawing" xmlns:wp="http://schemas.openxmlformats.org/drawingml/2006/wordprocessingDrawing" xmlns:w10="urn:schemas-microsoft-com:office:word" xmlns:w="http://schemas.openxmlformats.org/wordprocessingml/2006/main" xmlns:w14="http://schemas.microsoft.com/office/word/2010/wordml" xmlns:wpg="http://schemas.microsoft.com/office/word/2010/wordprocessingGroup" xmlns:wpi="http://schemas.microsoft.com/office/word/2010/wordprocessingInk" xmlns:wne="http://schemas.microsoft.com/office/word/2006/wordml" xmlns:wps="http://schemas.microsoft.com/office/word/2010/wordprocessingShape" mc:Ignorable="w14 wp14">
+  <w:p>
+    <w:pPr>
+      <w:pStyle w:val="Header"/>
+    </w:pPr>
+  </w:p>
+</w:hdr>
+</file>
+
+<file path=word/header9.xml><?xml version="1.0" encoding="utf-8"?>
 <w:hdr xmlns:wpc="http://schemas.microsoft.com/office/word/2010/wordprocessingCanvas" xmlns:mc="http://schemas.openxmlformats.org/markup-compatibility/2006" xmlns:o="urn:schemas-microsoft-com:office:office" xmlns:r="http://schemas.openxmlformats.org/officeDocument/2006/relationships" xmlns:m="http://schemas.openxmlformats.org/officeDocument/2006/math" xmlns:v="urn:schemas-microsoft-com:vml" xmlns:wp14="http://schemas.microsoft.com/office/word/2010/wordprocessingDrawing" xmlns:wp="http://schemas.openxmlformats.org/drawingml/2006/wordprocessingDrawing" xmlns:w10="urn:schemas-microsoft-com:office:word" xmlns:w="http://schemas.openxmlformats.org/wordprocessingml/2006/main" xmlns:w14="http://schemas.microsoft.com/office/word/2010/wordml" xmlns:wpg="http://schemas.microsoft.com/office/word/2010/wordprocessingGroup" xmlns:wpi="http://schemas.microsoft.com/office/word/2010/wordprocessingInk" xmlns:wne="http://schemas.microsoft.com/office/word/2006/wordml" xmlns:wps="http://schemas.microsoft.com/office/word/2010/wordprocessingShape" mc:Ignorable="w14 wp14">
   <w:p>
     <w:pPr>
@@ -18430,14 +18696,14 @@
     <w:basedOn w:val="LO-normal"/>
     <w:next w:val="LO-normal"/>
     <w:uiPriority w:val="39"/>
-    <w:rsid w:val="00576663"/>
+    <w:rsid w:val="00AB1BEB"/>
     <w:pPr>
       <w:tabs>
         <w:tab w:val="left" w:pos="397"/>
         <w:tab w:val="right" w:leader="dot" w:pos="8505"/>
       </w:tabs>
-      <w:spacing w:after="100" w:line="240" w:lineRule="auto"/>
-      <w:ind w:left="681" w:hanging="397"/>
+      <w:spacing w:after="60" w:line="240" w:lineRule="auto"/>
+      <w:ind w:left="738" w:hanging="454"/>
     </w:pPr>
     <w:rPr>
       <w:rFonts w:ascii="Times New Roman" w:hAnsi="Times New Roman"/>
@@ -19175,7 +19441,7 @@
 </file>
 
 <file path=customXml/itemProps1.xml><?xml version="1.0" encoding="utf-8"?>
-<ds:datastoreItem xmlns:ds="http://schemas.openxmlformats.org/officeDocument/2006/customXml" ds:itemID="{2B8E15A6-B99A-4757-8F4B-A2209C447A34}">
+<ds:datastoreItem xmlns:ds="http://schemas.openxmlformats.org/officeDocument/2006/customXml" ds:itemID="{804B03EC-BE0A-4239-821B-C794C8D0B5DA}">
   <ds:schemaRefs>
     <ds:schemaRef ds:uri="http://schemas.openxmlformats.org/officeDocument/2006/bibliography"/>
   </ds:schemaRefs>

</xml_diff>